<commit_message>
Up after adding categorical analysis for review
</commit_message>
<xml_diff>
--- a/text/Response_resubmission_article1_AB_JP_MM.docx
+++ b/text/Response_resubmission_article1_AB_JP_MM.docx
@@ -2132,7 +2132,7 @@
           <w:lang w:eastAsia="en-US"/>
         </w:rPr>
       </w:pPr>
-      <w:ins w:id="7" w:author="Jaroslav Piálek" w:date="2019-10-02T17:44:00Z">
+      <w:ins w:id="6" w:author="Jaroslav Piálek" w:date="2019-10-02T17:44:00Z">
         <w:r>
           <w:rPr>
             <w:rFonts w:eastAsia="" w:cs="Calibri" w:ascii="Calibri" w:hAnsi="Calibri" w:asciiTheme="majorHAnsi" w:cstheme="majorHAnsi" w:eastAsiaTheme="minorEastAsia" w:hAnsiTheme="majorHAnsi"/>
@@ -2141,7 +2141,7 @@
           <w:t xml:space="preserve">Actually </w:t>
         </w:r>
       </w:ins>
-      <w:ins w:id="8" w:author="Jaroslav Piálek" w:date="2019-10-02T17:45:00Z">
+      <w:ins w:id="7" w:author="Jaroslav Piálek" w:date="2019-10-02T17:45:00Z">
         <w:r>
           <w:rPr>
             <w:rFonts w:eastAsia="" w:cs="Calibri" w:ascii="Calibri" w:hAnsi="Calibri" w:asciiTheme="majorHAnsi" w:cstheme="majorHAnsi" w:eastAsiaTheme="minorEastAsia" w:hAnsiTheme="majorHAnsi"/>
@@ -2150,7 +2150,7 @@
           <w:t>uncertainty level aroun</w:t>
         </w:r>
       </w:ins>
-      <w:ins w:id="9" w:author="Jaroslav Piálek" w:date="2019-10-02T17:46:00Z">
+      <w:ins w:id="8" w:author="Jaroslav Piálek" w:date="2019-10-02T17:46:00Z">
         <w:r>
           <w:rPr>
             <w:rFonts w:eastAsia="" w:cs="Calibri" w:ascii="Calibri" w:hAnsi="Calibri" w:asciiTheme="majorHAnsi" w:cstheme="majorHAnsi" w:eastAsiaTheme="minorEastAsia" w:hAnsiTheme="majorHAnsi"/>
@@ -2159,7 +2159,7 @@
           <w:t>d</w:t>
         </w:r>
       </w:ins>
-      <w:ins w:id="10" w:author="Jaroslav Piálek" w:date="2019-10-02T17:45:00Z">
+      <w:ins w:id="9" w:author="Jaroslav Piálek" w:date="2019-10-02T17:45:00Z">
         <w:r>
           <w:rPr>
             <w:rFonts w:eastAsia="" w:cs="Calibri" w:ascii="Calibri" w:hAnsi="Calibri" w:asciiTheme="majorHAnsi" w:cstheme="majorHAnsi" w:eastAsiaTheme="minorEastAsia" w:hAnsiTheme="majorHAnsi"/>
@@ -2168,7 +2168,7 @@
           <w:t xml:space="preserve"> </w:t>
         </w:r>
       </w:ins>
-      <w:ins w:id="11" w:author="Jaroslav Piálek" w:date="2019-10-02T17:50:00Z">
+      <w:ins w:id="10" w:author="Jaroslav Piálek" w:date="2019-10-02T17:50:00Z">
         <w:r>
           <w:rPr>
             <w:rFonts w:eastAsia="" w:cs="Calibri" w:ascii="Calibri" w:hAnsi="Calibri" w:asciiTheme="majorHAnsi" w:cstheme="majorHAnsi" w:eastAsiaTheme="minorEastAsia" w:hAnsiTheme="majorHAnsi"/>
@@ -2177,7 +2177,7 @@
           <w:t>HI</w:t>
         </w:r>
       </w:ins>
-      <w:ins w:id="12" w:author="Jaroslav Piálek" w:date="2019-10-02T17:45:00Z">
+      <w:ins w:id="11" w:author="Jaroslav Piálek" w:date="2019-10-02T17:45:00Z">
         <w:r>
           <w:rPr>
             <w:rFonts w:eastAsia="" w:cs="Calibri" w:ascii="Calibri" w:hAnsi="Calibri" w:asciiTheme="majorHAnsi" w:cstheme="majorHAnsi" w:eastAsiaTheme="minorEastAsia" w:hAnsiTheme="majorHAnsi"/>
@@ -2186,7 +2186,7 @@
           <w:t xml:space="preserve"> </w:t>
         </w:r>
       </w:ins>
-      <w:ins w:id="13" w:author="Jaroslav Piálek" w:date="2019-10-02T17:46:00Z">
+      <w:ins w:id="12" w:author="Jaroslav Piálek" w:date="2019-10-02T17:46:00Z">
         <w:r>
           <w:rPr>
             <w:rFonts w:eastAsia="" w:cs="Calibri" w:ascii="Calibri" w:hAnsi="Calibri" w:asciiTheme="majorHAnsi" w:cstheme="majorHAnsi" w:eastAsiaTheme="minorEastAsia" w:hAnsiTheme="majorHAnsi"/>
@@ -2195,7 +2195,7 @@
           <w:t xml:space="preserve">decreases for 4 loci </w:t>
         </w:r>
       </w:ins>
-      <w:ins w:id="14" w:author="Jaroslav Piálek" w:date="2019-10-02T17:45:00Z">
+      <w:ins w:id="13" w:author="Jaroslav Piálek" w:date="2019-10-02T17:45:00Z">
         <w:r>
           <w:rPr>
             <w:rFonts w:eastAsia="" w:cs="Calibri" w:ascii="Calibri" w:hAnsi="Calibri" w:asciiTheme="majorHAnsi" w:cstheme="majorHAnsi" w:eastAsiaTheme="minorEastAsia" w:hAnsiTheme="majorHAnsi"/>
@@ -2204,7 +2204,7 @@
           <w:t xml:space="preserve">from </w:t>
         </w:r>
       </w:ins>
-      <w:ins w:id="15" w:author="Jaroslav Piálek" w:date="2019-10-02T17:47:00Z">
+      <w:ins w:id="14" w:author="Jaroslav Piálek" w:date="2019-10-02T17:47:00Z">
         <w:r>
           <w:rPr>
             <w:rFonts w:eastAsia="" w:cs="Calibri" w:ascii="Calibri" w:hAnsi="Calibri" w:asciiTheme="majorHAnsi" w:cstheme="majorHAnsi" w:eastAsiaTheme="minorEastAsia" w:hAnsiTheme="majorHAnsi"/>
@@ -2213,7 +2213,7 @@
           <w:t xml:space="preserve">[-0.125,0.125] to </w:t>
         </w:r>
       </w:ins>
-      <w:ins w:id="16" w:author="Jaroslav Piálek" w:date="2019-10-02T17:49:00Z">
+      <w:ins w:id="15" w:author="Jaroslav Piálek" w:date="2019-10-02T17:49:00Z">
         <w:r>
           <w:rPr>
             <w:rFonts w:eastAsia="" w:cs="Calibri" w:ascii="Calibri" w:hAnsi="Calibri" w:asciiTheme="majorHAnsi" w:cstheme="majorHAnsi" w:eastAsiaTheme="minorEastAsia" w:hAnsiTheme="majorHAnsi"/>
@@ -2222,7 +2222,7 @@
           <w:t xml:space="preserve">[-0.05,0.05] </w:t>
         </w:r>
       </w:ins>
-      <w:ins w:id="17" w:author="Jaroslav Piálek" w:date="2019-10-02T17:50:00Z">
+      <w:ins w:id="16" w:author="Jaroslav Piálek" w:date="2019-10-02T17:50:00Z">
         <w:r>
           <w:rPr>
             <w:rFonts w:eastAsia="" w:cs="Calibri" w:ascii="Calibri" w:hAnsi="Calibri" w:asciiTheme="majorHAnsi" w:cstheme="majorHAnsi" w:eastAsiaTheme="minorEastAsia" w:hAnsiTheme="majorHAnsi"/>
@@ -2231,7 +2231,7 @@
           <w:t>for HI calculated from 10 loci.</w:t>
         </w:r>
       </w:ins>
-      <w:ins w:id="18" w:author="Jaroslav Piálek" w:date="2019-10-02T17:45:00Z">
+      <w:ins w:id="17" w:author="Jaroslav Piálek" w:date="2019-10-02T17:45:00Z">
         <w:r>
           <w:rPr>
             <w:rFonts w:eastAsia="" w:cs="Calibri" w:ascii="Calibri" w:hAnsi="Calibri" w:asciiTheme="majorHAnsi" w:cstheme="majorHAnsi" w:eastAsiaTheme="minorEastAsia" w:hAnsiTheme="majorHAnsi"/>
@@ -2240,7 +2240,7 @@
           <w:t xml:space="preserve"> </w:t>
         </w:r>
       </w:ins>
-      <w:ins w:id="19" w:author="Jaroslav Piálek" w:date="2019-10-02T17:52:00Z">
+      <w:ins w:id="18" w:author="Jaroslav Piálek" w:date="2019-10-02T17:52:00Z">
         <w:r>
           <w:rPr>
             <w:rFonts w:eastAsia="" w:cs="Calibri" w:ascii="Calibri" w:hAnsi="Calibri" w:asciiTheme="majorHAnsi" w:cstheme="majorHAnsi" w:eastAsiaTheme="minorEastAsia" w:hAnsiTheme="majorHAnsi"/>
@@ -2249,7 +2249,7 @@
           <w:t xml:space="preserve">Even if we do not reject the 10 mice with insufficient </w:t>
         </w:r>
       </w:ins>
-      <w:ins w:id="20" w:author="Jaroslav Piálek" w:date="2019-10-02T17:53:00Z">
+      <w:ins w:id="19" w:author="Jaroslav Piálek" w:date="2019-10-02T17:53:00Z">
         <w:r>
           <w:rPr>
             <w:rFonts w:eastAsia="" w:cs="Calibri" w:ascii="Calibri" w:hAnsi="Calibri" w:asciiTheme="majorHAnsi" w:cstheme="majorHAnsi" w:eastAsiaTheme="minorEastAsia" w:hAnsiTheme="majorHAnsi"/>
@@ -2258,7 +2258,7 @@
           <w:t xml:space="preserve">data these limits are much closer to a </w:t>
         </w:r>
       </w:ins>
-      <w:ins w:id="21" w:author="Jaroslav Piálek" w:date="2019-10-02T17:54:00Z">
+      <w:ins w:id="20" w:author="Jaroslav Piálek" w:date="2019-10-02T17:54:00Z">
         <w:r>
           <w:rPr>
             <w:rFonts w:eastAsia="" w:cs="Calibri" w:ascii="Calibri" w:hAnsi="Calibri" w:asciiTheme="majorHAnsi" w:cstheme="majorHAnsi" w:eastAsiaTheme="minorEastAsia" w:hAnsiTheme="majorHAnsi"/>
@@ -2267,7 +2267,7 @@
           <w:t>reality</w:t>
         </w:r>
       </w:ins>
-      <w:ins w:id="22" w:author="Jaroslav Piálek" w:date="2019-10-02T17:53:00Z">
+      <w:ins w:id="21" w:author="Jaroslav Piálek" w:date="2019-10-02T17:53:00Z">
         <w:r>
           <w:rPr>
             <w:rFonts w:eastAsia="" w:cs="Calibri" w:ascii="Calibri" w:hAnsi="Calibri" w:asciiTheme="majorHAnsi" w:cstheme="majorHAnsi" w:eastAsiaTheme="minorEastAsia" w:hAnsiTheme="majorHAnsi"/>
@@ -2276,7 +2276,7 @@
           <w:t xml:space="preserve"> </w:t>
         </w:r>
       </w:ins>
-      <w:ins w:id="23" w:author="Jaroslav Piálek" w:date="2019-10-02T18:01:00Z">
+      <w:ins w:id="22" w:author="Jaroslav Piálek" w:date="2019-10-02T18:01:00Z">
         <w:r>
           <w:rPr>
             <w:rFonts w:eastAsia="" w:cs="Calibri" w:ascii="Calibri" w:hAnsi="Calibri" w:asciiTheme="majorHAnsi" w:cstheme="majorHAnsi" w:eastAsiaTheme="minorEastAsia" w:hAnsiTheme="majorHAnsi"/>
@@ -2285,7 +2285,7 @@
           <w:t xml:space="preserve">used for fitting parasite loads against HI </w:t>
         </w:r>
       </w:ins>
-      <w:ins w:id="24" w:author="Jaroslav Piálek" w:date="2019-10-02T17:54:00Z">
+      <w:ins w:id="23" w:author="Jaroslav Piálek" w:date="2019-10-02T17:54:00Z">
         <w:r>
           <w:rPr>
             <w:rFonts w:eastAsia="" w:cs="Calibri" w:ascii="Calibri" w:hAnsi="Calibri" w:asciiTheme="majorHAnsi" w:cstheme="majorHAnsi" w:eastAsiaTheme="minorEastAsia" w:hAnsiTheme="majorHAnsi"/>
@@ -2294,7 +2294,7 @@
           <w:t>than the</w:t>
         </w:r>
       </w:ins>
-      <w:ins w:id="25" w:author="Jaroslav Piálek" w:date="2019-10-02T18:02:00Z">
+      <w:ins w:id="24" w:author="Jaroslav Piálek" w:date="2019-10-02T18:02:00Z">
         <w:r>
           <w:rPr>
             <w:rFonts w:eastAsia="" w:cs="Calibri" w:ascii="Calibri" w:hAnsi="Calibri" w:asciiTheme="majorHAnsi" w:cstheme="majorHAnsi" w:eastAsiaTheme="minorEastAsia" w:hAnsiTheme="majorHAnsi"/>
@@ -2303,7 +2303,7 @@
           <w:t xml:space="preserve"> </w:t>
         </w:r>
       </w:ins>
-      <w:ins w:id="26" w:author="Jaroslav Piálek" w:date="2019-10-02T17:54:00Z">
+      <w:ins w:id="25" w:author="Jaroslav Piálek" w:date="2019-10-02T17:54:00Z">
         <w:r>
           <w:rPr>
             <w:rFonts w:eastAsia="" w:cs="Calibri" w:ascii="Calibri" w:hAnsi="Calibri" w:asciiTheme="majorHAnsi" w:cstheme="majorHAnsi" w:eastAsiaTheme="minorEastAsia" w:hAnsiTheme="majorHAnsi"/>
@@ -2312,7 +2312,7 @@
           <w:t>analysis bas</w:t>
         </w:r>
       </w:ins>
-      <w:ins w:id="27" w:author="Jaroslav Piálek" w:date="2019-10-02T18:02:00Z">
+      <w:ins w:id="26" w:author="Jaroslav Piálek" w:date="2019-10-02T18:02:00Z">
         <w:r>
           <w:rPr>
             <w:rFonts w:eastAsia="" w:cs="Calibri" w:ascii="Calibri" w:hAnsi="Calibri" w:asciiTheme="majorHAnsi" w:cstheme="majorHAnsi" w:eastAsiaTheme="minorEastAsia" w:hAnsiTheme="majorHAnsi"/>
@@ -2321,7 +2321,7 @@
           <w:t>ed</w:t>
         </w:r>
       </w:ins>
-      <w:ins w:id="28" w:author="Jaroslav Piálek" w:date="2019-10-02T17:54:00Z">
+      <w:ins w:id="27" w:author="Jaroslav Piálek" w:date="2019-10-02T17:54:00Z">
         <w:r>
           <w:rPr>
             <w:rFonts w:eastAsia="" w:cs="Calibri" w:ascii="Calibri" w:hAnsi="Calibri" w:asciiTheme="majorHAnsi" w:cstheme="majorHAnsi" w:eastAsiaTheme="minorEastAsia" w:hAnsiTheme="majorHAnsi"/>
@@ -2330,7 +2330,7 @@
           <w:t xml:space="preserve"> on categorical data </w:t>
         </w:r>
       </w:ins>
-      <w:ins w:id="29" w:author="Jaroslav Piálek" w:date="2019-10-02T17:55:00Z">
+      <w:ins w:id="28" w:author="Jaroslav Piálek" w:date="2019-10-02T17:55:00Z">
         <w:r>
           <w:rPr>
             <w:rFonts w:eastAsia="" w:cs="Calibri" w:ascii="Calibri" w:hAnsi="Calibri" w:asciiTheme="majorHAnsi" w:cstheme="majorHAnsi" w:eastAsiaTheme="minorEastAsia" w:hAnsiTheme="majorHAnsi"/>
@@ -2339,7 +2339,7 @@
           <w:t>equalizing</w:t>
         </w:r>
       </w:ins>
-      <w:ins w:id="30" w:author="Jaroslav Piálek" w:date="2019-10-02T17:54:00Z">
+      <w:ins w:id="29" w:author="Jaroslav Piálek" w:date="2019-10-02T17:54:00Z">
         <w:r>
           <w:rPr>
             <w:rFonts w:eastAsia="" w:cs="Calibri" w:ascii="Calibri" w:hAnsi="Calibri" w:asciiTheme="majorHAnsi" w:cstheme="majorHAnsi" w:eastAsiaTheme="minorEastAsia" w:hAnsiTheme="majorHAnsi"/>
@@ -2348,7 +2348,7 @@
           <w:t xml:space="preserve"> mice with HI </w:t>
         </w:r>
       </w:ins>
-      <w:ins w:id="31" w:author="Jaroslav Piálek" w:date="2019-10-02T17:55:00Z">
+      <w:ins w:id="30" w:author="Jaroslav Piálek" w:date="2019-10-02T17:55:00Z">
         <w:r>
           <w:rPr>
             <w:rFonts w:eastAsia="" w:cs="Calibri" w:ascii="Calibri" w:hAnsi="Calibri" w:asciiTheme="majorHAnsi" w:cstheme="majorHAnsi" w:eastAsiaTheme="minorEastAsia" w:hAnsiTheme="majorHAnsi"/>
@@ -2357,7 +2357,7 @@
           <w:t>=</w:t>
         </w:r>
       </w:ins>
-      <w:ins w:id="32" w:author="Jaroslav Piálek" w:date="2019-10-02T17:54:00Z">
+      <w:ins w:id="31" w:author="Jaroslav Piálek" w:date="2019-10-02T17:54:00Z">
         <w:r>
           <w:rPr>
             <w:rFonts w:eastAsia="" w:cs="Calibri" w:ascii="Calibri" w:hAnsi="Calibri" w:asciiTheme="majorHAnsi" w:cstheme="majorHAnsi" w:eastAsiaTheme="minorEastAsia" w:hAnsiTheme="majorHAnsi"/>
@@ -2366,7 +2366,7 @@
           <w:t xml:space="preserve"> 0.2 with those </w:t>
         </w:r>
       </w:ins>
-      <w:ins w:id="33" w:author="Jaroslav Piálek" w:date="2019-10-02T18:02:00Z">
+      <w:ins w:id="32" w:author="Jaroslav Piálek" w:date="2019-10-02T18:02:00Z">
         <w:r>
           <w:rPr>
             <w:rFonts w:eastAsia="" w:cs="Calibri" w:ascii="Calibri" w:hAnsi="Calibri" w:asciiTheme="majorHAnsi" w:cstheme="majorHAnsi" w:eastAsiaTheme="minorEastAsia" w:hAnsiTheme="majorHAnsi"/>
@@ -2375,7 +2375,7 @@
           <w:t xml:space="preserve">having </w:t>
         </w:r>
       </w:ins>
-      <w:ins w:id="34" w:author="Jaroslav Piálek" w:date="2019-10-02T17:54:00Z">
+      <w:ins w:id="33" w:author="Jaroslav Piálek" w:date="2019-10-02T17:54:00Z">
         <w:r>
           <w:rPr>
             <w:rFonts w:eastAsia="" w:cs="Calibri" w:ascii="Calibri" w:hAnsi="Calibri" w:asciiTheme="majorHAnsi" w:cstheme="majorHAnsi" w:eastAsiaTheme="minorEastAsia" w:hAnsiTheme="majorHAnsi"/>
@@ -2384,7 +2384,7 @@
           <w:t xml:space="preserve">HI </w:t>
         </w:r>
       </w:ins>
-      <w:ins w:id="35" w:author="Jaroslav Piálek" w:date="2019-10-02T17:55:00Z">
+      <w:ins w:id="34" w:author="Jaroslav Piálek" w:date="2019-10-02T17:55:00Z">
         <w:r>
           <w:rPr>
             <w:rFonts w:eastAsia="" w:cs="Calibri" w:ascii="Calibri" w:hAnsi="Calibri" w:asciiTheme="majorHAnsi" w:cstheme="majorHAnsi" w:eastAsiaTheme="minorEastAsia" w:hAnsiTheme="majorHAnsi"/>
@@ -2393,7 +2393,7 @@
           <w:t>=</w:t>
         </w:r>
       </w:ins>
-      <w:ins w:id="36" w:author="Jaroslav Piálek" w:date="2019-10-02T17:54:00Z">
+      <w:ins w:id="35" w:author="Jaroslav Piálek" w:date="2019-10-02T17:54:00Z">
         <w:r>
           <w:rPr>
             <w:rFonts w:eastAsia="" w:cs="Calibri" w:ascii="Calibri" w:hAnsi="Calibri" w:asciiTheme="majorHAnsi" w:cstheme="majorHAnsi" w:eastAsiaTheme="minorEastAsia" w:hAnsiTheme="majorHAnsi"/>
@@ -2402,7 +2402,7 @@
           <w:t xml:space="preserve"> 0.</w:t>
         </w:r>
       </w:ins>
-      <w:ins w:id="37" w:author="Jaroslav Piálek" w:date="2019-10-02T18:00:00Z">
+      <w:ins w:id="36" w:author="Jaroslav Piálek" w:date="2019-10-02T18:00:00Z">
         <w:r>
           <w:rPr>
             <w:rFonts w:eastAsia="" w:cs="Calibri" w:ascii="Calibri" w:hAnsi="Calibri" w:asciiTheme="majorHAnsi" w:cstheme="majorHAnsi" w:eastAsiaTheme="minorEastAsia" w:hAnsiTheme="majorHAnsi"/>
@@ -2411,7 +2411,7 @@
           <w:t xml:space="preserve">6 (Moulia et al. </w:t>
         </w:r>
       </w:ins>
-      <w:ins w:id="38" w:author="Jaroslav Piálek" w:date="2019-10-02T18:01:00Z">
+      <w:ins w:id="37" w:author="Jaroslav Piálek" w:date="2019-10-02T18:01:00Z">
         <w:r>
           <w:rPr>
             <w:rFonts w:eastAsia="" w:cs="Calibri" w:ascii="Calibri" w:hAnsi="Calibri" w:asciiTheme="majorHAnsi" w:cstheme="majorHAnsi" w:eastAsiaTheme="minorEastAsia" w:hAnsiTheme="majorHAnsi"/>
@@ -2420,7 +2420,7 @@
           <w:t>1991)</w:t>
         </w:r>
       </w:ins>
-      <w:ins w:id="39" w:author="Jaroslav Piálek" w:date="2019-10-02T17:54:00Z">
+      <w:ins w:id="38" w:author="Jaroslav Piálek" w:date="2019-10-02T17:54:00Z">
         <w:r>
           <w:rPr>
             <w:rFonts w:eastAsia="" w:cs="Calibri" w:ascii="Calibri" w:hAnsi="Calibri" w:asciiTheme="majorHAnsi" w:cstheme="majorHAnsi" w:eastAsiaTheme="minorEastAsia" w:hAnsiTheme="majorHAnsi"/>
@@ -2438,7 +2438,7 @@
         <w:jc w:val="both"/>
         <w:rPr/>
       </w:pPr>
-      <w:ins w:id="40" w:author="Jaroslav Piálek" w:date="2019-10-02T18:03:00Z">
+      <w:ins w:id="39" w:author="Jaroslav Piálek" w:date="2019-10-02T18:03:00Z">
         <w:r>
           <w:rPr>
             <w:rFonts w:eastAsia="" w:cs="Calibri" w:ascii="Calibri" w:hAnsi="Calibri" w:asciiTheme="majorHAnsi" w:cstheme="majorHAnsi" w:eastAsiaTheme="minorEastAsia" w:hAnsiTheme="majorHAnsi"/>
@@ -2447,7 +2447,7 @@
           <w:t xml:space="preserve">It is a </w:t>
         </w:r>
       </w:ins>
-      <w:ins w:id="41" w:author="Jaroslav Piálek" w:date="2019-10-02T18:05:00Z">
+      <w:ins w:id="40" w:author="Jaroslav Piálek" w:date="2019-10-02T18:05:00Z">
         <w:r>
           <w:rPr>
             <w:rFonts w:eastAsia="" w:cs="Calibri" w:ascii="Calibri" w:hAnsi="Calibri" w:asciiTheme="majorHAnsi" w:cstheme="majorHAnsi" w:eastAsiaTheme="minorEastAsia" w:hAnsiTheme="majorHAnsi"/>
@@ -2456,7 +2456,7 @@
           <w:t xml:space="preserve">matter </w:t>
         </w:r>
       </w:ins>
-      <w:ins w:id="42" w:author="Jaroslav Piálek" w:date="2019-10-02T18:03:00Z">
+      <w:ins w:id="41" w:author="Jaroslav Piálek" w:date="2019-10-02T18:03:00Z">
         <w:r>
           <w:rPr>
             <w:rFonts w:eastAsia="" w:cs="Calibri" w:ascii="Calibri" w:hAnsi="Calibri" w:asciiTheme="majorHAnsi" w:cstheme="majorHAnsi" w:eastAsiaTheme="minorEastAsia" w:hAnsiTheme="majorHAnsi"/>
@@ -2465,7 +2465,7 @@
           <w:t xml:space="preserve">of </w:t>
         </w:r>
       </w:ins>
-      <w:ins w:id="43" w:author="Jaroslav Piálek" w:date="2019-10-02T18:05:00Z">
+      <w:ins w:id="42" w:author="Jaroslav Piálek" w:date="2019-10-02T18:05:00Z">
         <w:r>
           <w:rPr>
             <w:rFonts w:eastAsia="" w:cs="Calibri" w:ascii="Calibri" w:hAnsi="Calibri" w:asciiTheme="majorHAnsi" w:cstheme="majorHAnsi" w:eastAsiaTheme="minorEastAsia" w:hAnsiTheme="majorHAnsi"/>
@@ -2474,7 +2474,7 @@
           <w:t xml:space="preserve">choice how many loci shall be chosen to estimate </w:t>
         </w:r>
       </w:ins>
-      <w:ins w:id="44" w:author="Jaroslav Piálek" w:date="2019-10-02T18:06:00Z">
+      <w:ins w:id="43" w:author="Jaroslav Piálek" w:date="2019-10-02T18:06:00Z">
         <w:r>
           <w:rPr>
             <w:rFonts w:eastAsia="" w:cs="Calibri" w:ascii="Calibri" w:hAnsi="Calibri" w:asciiTheme="majorHAnsi" w:cstheme="majorHAnsi" w:eastAsiaTheme="minorEastAsia" w:hAnsiTheme="majorHAnsi"/>
@@ -2483,7 +2483,7 @@
           <w:t xml:space="preserve">inter </w:t>
         </w:r>
       </w:ins>
-      <w:ins w:id="45" w:author="Jaroslav Piálek" w:date="2019-10-02T18:05:00Z">
+      <w:ins w:id="44" w:author="Jaroslav Piálek" w:date="2019-10-02T18:05:00Z">
         <w:r>
           <w:rPr>
             <w:rFonts w:eastAsia="" w:cs="Calibri" w:ascii="Calibri" w:hAnsi="Calibri" w:asciiTheme="majorHAnsi" w:cstheme="majorHAnsi" w:eastAsiaTheme="minorEastAsia" w:hAnsiTheme="majorHAnsi"/>
@@ -2492,7 +2492,7 @@
           <w:t xml:space="preserve">genomic hybridization. </w:t>
         </w:r>
       </w:ins>
-      <w:ins w:id="46" w:author="Jaroslav Piálek" w:date="2019-10-02T18:06:00Z">
+      <w:ins w:id="45" w:author="Jaroslav Piálek" w:date="2019-10-02T18:06:00Z">
         <w:r>
           <w:rPr>
             <w:rFonts w:eastAsia="" w:cs="Calibri" w:ascii="Calibri" w:hAnsi="Calibri" w:asciiTheme="majorHAnsi" w:cstheme="majorHAnsi" w:eastAsiaTheme="minorEastAsia" w:hAnsiTheme="majorHAnsi"/>
@@ -2501,7 +2501,7 @@
           <w:t>We made a comparison between a HI used in the submitted MS and a dense S</w:t>
         </w:r>
       </w:ins>
-      <w:ins w:id="47" w:author="Jaroslav Piálek" w:date="2019-10-02T18:07:00Z">
+      <w:ins w:id="46" w:author="Jaroslav Piálek" w:date="2019-10-02T18:07:00Z">
         <w:r>
           <w:rPr>
             <w:rFonts w:eastAsia="" w:cs="Calibri" w:ascii="Calibri" w:hAnsi="Calibri" w:asciiTheme="majorHAnsi" w:cstheme="majorHAnsi" w:eastAsiaTheme="minorEastAsia" w:hAnsiTheme="majorHAnsi"/>
@@ -2510,7 +2510,7 @@
           <w:t>N</w:t>
         </w:r>
       </w:ins>
-      <w:ins w:id="48" w:author="Jaroslav Piálek" w:date="2019-10-02T18:06:00Z">
+      <w:ins w:id="47" w:author="Jaroslav Piálek" w:date="2019-10-02T18:06:00Z">
         <w:r>
           <w:rPr>
             <w:rFonts w:eastAsia="" w:cs="Calibri" w:ascii="Calibri" w:hAnsi="Calibri" w:asciiTheme="majorHAnsi" w:cstheme="majorHAnsi" w:eastAsiaTheme="minorEastAsia" w:hAnsiTheme="majorHAnsi"/>
@@ -2519,7 +2519,7 @@
           <w:t xml:space="preserve">Ps </w:t>
         </w:r>
       </w:ins>
-      <w:ins w:id="49" w:author="Jaroslav Piálek" w:date="2019-10-02T18:07:00Z">
+      <w:ins w:id="48" w:author="Jaroslav Piálek" w:date="2019-10-02T18:07:00Z">
         <w:r>
           <w:rPr>
             <w:rFonts w:eastAsia="" w:cs="Calibri" w:ascii="Calibri" w:hAnsi="Calibri" w:asciiTheme="majorHAnsi" w:cstheme="majorHAnsi" w:eastAsiaTheme="minorEastAsia" w:hAnsiTheme="majorHAnsi"/>
@@ -2528,7 +2528,7 @@
           <w:t xml:space="preserve">array Mouse </w:t>
         </w:r>
       </w:ins>
-      <w:ins w:id="50" w:author="Jaroslav Piálek" w:date="2019-10-02T18:08:00Z">
+      <w:ins w:id="49" w:author="Jaroslav Piálek" w:date="2019-10-02T18:08:00Z">
         <w:r>
           <w:rPr>
             <w:rFonts w:eastAsia="" w:cs="Calibri" w:ascii="Calibri" w:hAnsi="Calibri" w:asciiTheme="majorHAnsi" w:cstheme="majorHAnsi" w:eastAsiaTheme="minorEastAsia" w:hAnsiTheme="majorHAnsi"/>
@@ -2537,7 +2537,7 @@
           <w:t>Diversity Array</w:t>
         </w:r>
       </w:ins>
-      <w:ins w:id="51" w:author="Jaroslav Piálek" w:date="2019-10-02T18:06:00Z">
+      <w:ins w:id="50" w:author="Jaroslav Piálek" w:date="2019-10-02T18:06:00Z">
         <w:r>
           <w:rPr>
             <w:rFonts w:eastAsia="" w:cs="Calibri" w:ascii="Calibri" w:hAnsi="Calibri" w:asciiTheme="majorHAnsi" w:cstheme="majorHAnsi" w:eastAsiaTheme="minorEastAsia" w:hAnsiTheme="majorHAnsi"/>
@@ -2546,7 +2546,7 @@
           <w:t xml:space="preserve">. </w:t>
         </w:r>
       </w:ins>
-      <w:ins w:id="52" w:author="Jaroslav Piálek" w:date="2019-10-02T17:39:00Z">
+      <w:ins w:id="51" w:author="Jaroslav Piálek" w:date="2019-10-02T17:39:00Z">
         <w:r>
           <w:rPr>
             <w:rFonts w:eastAsia="" w:cs="Calibri" w:ascii="Calibri" w:hAnsi="Calibri" w:asciiTheme="majorHAnsi" w:cstheme="majorHAnsi" w:eastAsiaTheme="minorEastAsia" w:hAnsiTheme="majorHAnsi"/>
@@ -2555,7 +2555,7 @@
           <w:t xml:space="preserve">In a paper submitted recently we </w:t>
         </w:r>
       </w:ins>
-      <w:ins w:id="53" w:author="Jaroslav Piálek" w:date="2019-10-02T17:40:00Z">
+      <w:ins w:id="52" w:author="Jaroslav Piálek" w:date="2019-10-02T17:40:00Z">
         <w:r>
           <w:rPr>
             <w:rFonts w:eastAsia="" w:cs="Calibri" w:ascii="Calibri" w:hAnsi="Calibri" w:asciiTheme="majorHAnsi" w:cstheme="majorHAnsi" w:eastAsiaTheme="minorEastAsia" w:hAnsiTheme="majorHAnsi"/>
@@ -2564,7 +2564,7 @@
           <w:t xml:space="preserve">characterized each individual by hybrid index (HI) </w:t>
         </w:r>
       </w:ins>
-      <w:ins w:id="54" w:author="Jaroslav Piálek" w:date="2019-10-02T17:39:00Z">
+      <w:ins w:id="53" w:author="Jaroslav Piálek" w:date="2019-10-02T17:39:00Z">
         <w:r>
           <w:rPr>
             <w:rFonts w:eastAsia="" w:cs="Calibri" w:ascii="Calibri" w:hAnsi="Calibri" w:asciiTheme="majorHAnsi" w:cstheme="majorHAnsi" w:eastAsiaTheme="minorEastAsia" w:hAnsiTheme="majorHAnsi"/>
@@ -2573,7 +2573,7 @@
           <w:t xml:space="preserve">computed as frequency of </w:t>
         </w:r>
       </w:ins>
-      <w:ins w:id="55" w:author="Jaroslav Piálek" w:date="2019-10-02T17:39:00Z">
+      <w:ins w:id="54" w:author="Jaroslav Piálek" w:date="2019-10-02T17:39:00Z">
         <w:r>
           <w:rPr>
             <w:rFonts w:eastAsia="" w:cs="Calibri" w:ascii="Calibri" w:hAnsi="Calibri" w:asciiTheme="majorHAnsi" w:cstheme="majorHAnsi" w:eastAsiaTheme="minorEastAsia" w:hAnsiTheme="majorHAnsi"/>
@@ -2584,7 +2584,7 @@
           <w:t>musculus</w:t>
         </w:r>
       </w:ins>
-      <w:ins w:id="56" w:author="Jaroslav Piálek" w:date="2019-10-02T17:39:00Z">
+      <w:ins w:id="55" w:author="Jaroslav Piálek" w:date="2019-10-02T17:39:00Z">
         <w:r>
           <w:rPr>
             <w:rFonts w:eastAsia="" w:cs="Calibri" w:ascii="Calibri" w:hAnsi="Calibri" w:asciiTheme="majorHAnsi" w:cstheme="majorHAnsi" w:eastAsiaTheme="minorEastAsia" w:hAnsiTheme="majorHAnsi"/>
@@ -2593,7 +2593,7 @@
           <w:t xml:space="preserve"> diagnostic alleles across six autosomal (</w:t>
         </w:r>
       </w:ins>
-      <w:ins w:id="57" w:author="Jaroslav Piálek" w:date="2019-10-02T17:39:00Z">
+      <w:ins w:id="56" w:author="Jaroslav Piálek" w:date="2019-10-02T17:39:00Z">
         <w:r>
           <w:rPr>
             <w:rFonts w:eastAsia="" w:cs="Calibri" w:ascii="Calibri" w:hAnsi="Calibri" w:asciiTheme="majorHAnsi" w:cstheme="majorHAnsi" w:eastAsiaTheme="minorEastAsia" w:hAnsiTheme="majorHAnsi"/>
@@ -2604,7 +2604,7 @@
           <w:t>Es1</w:t>
         </w:r>
       </w:ins>
-      <w:ins w:id="58" w:author="Jaroslav Piálek" w:date="2019-10-02T17:39:00Z">
+      <w:ins w:id="57" w:author="Jaroslav Piálek" w:date="2019-10-02T17:39:00Z">
         <w:r>
           <w:rPr>
             <w:rFonts w:eastAsia="" w:cs="Calibri" w:ascii="Calibri" w:hAnsi="Calibri" w:asciiTheme="majorHAnsi" w:cstheme="majorHAnsi" w:eastAsiaTheme="minorEastAsia" w:hAnsiTheme="majorHAnsi"/>
@@ -2613,7 +2613,7 @@
           <w:t xml:space="preserve">, </w:t>
         </w:r>
       </w:ins>
-      <w:ins w:id="59" w:author="Jaroslav Piálek" w:date="2019-10-02T17:39:00Z">
+      <w:ins w:id="58" w:author="Jaroslav Piálek" w:date="2019-10-02T17:39:00Z">
         <w:r>
           <w:rPr>
             <w:rFonts w:eastAsia="" w:cs="Calibri" w:ascii="Calibri" w:hAnsi="Calibri" w:asciiTheme="majorHAnsi" w:cstheme="majorHAnsi" w:eastAsiaTheme="minorEastAsia" w:hAnsiTheme="majorHAnsi"/>
@@ -2624,7 +2624,7 @@
           <w:t>H6pd</w:t>
         </w:r>
       </w:ins>
-      <w:ins w:id="60" w:author="Jaroslav Piálek" w:date="2019-10-02T17:39:00Z">
+      <w:ins w:id="59" w:author="Jaroslav Piálek" w:date="2019-10-02T17:39:00Z">
         <w:r>
           <w:rPr>
             <w:rFonts w:eastAsia="" w:cs="Calibri" w:ascii="Calibri" w:hAnsi="Calibri" w:asciiTheme="majorHAnsi" w:cstheme="majorHAnsi" w:eastAsiaTheme="minorEastAsia" w:hAnsiTheme="majorHAnsi"/>
@@ -2633,7 +2633,7 @@
           <w:t xml:space="preserve">, </w:t>
         </w:r>
       </w:ins>
-      <w:ins w:id="61" w:author="Jaroslav Piálek" w:date="2019-10-02T17:39:00Z">
+      <w:ins w:id="60" w:author="Jaroslav Piálek" w:date="2019-10-02T17:39:00Z">
         <w:r>
           <w:rPr>
             <w:rFonts w:eastAsia="" w:cs="Calibri" w:ascii="Calibri" w:hAnsi="Calibri" w:asciiTheme="majorHAnsi" w:cstheme="majorHAnsi" w:eastAsiaTheme="minorEastAsia" w:hAnsiTheme="majorHAnsi"/>
@@ -2644,7 +2644,7 @@
           <w:t>Idh1</w:t>
         </w:r>
       </w:ins>
-      <w:ins w:id="62" w:author="Jaroslav Piálek" w:date="2019-10-02T17:39:00Z">
+      <w:ins w:id="61" w:author="Jaroslav Piálek" w:date="2019-10-02T17:39:00Z">
         <w:r>
           <w:rPr>
             <w:rFonts w:eastAsia="" w:cs="Calibri" w:ascii="Calibri" w:hAnsi="Calibri" w:asciiTheme="majorHAnsi" w:cstheme="majorHAnsi" w:eastAsiaTheme="minorEastAsia" w:hAnsiTheme="majorHAnsi"/>
@@ -2653,7 +2653,7 @@
           <w:t xml:space="preserve">, </w:t>
         </w:r>
       </w:ins>
-      <w:ins w:id="63" w:author="Jaroslav Piálek" w:date="2019-10-02T17:39:00Z">
+      <w:ins w:id="62" w:author="Jaroslav Piálek" w:date="2019-10-02T17:39:00Z">
         <w:r>
           <w:rPr>
             <w:rFonts w:eastAsia="" w:cs="Calibri" w:ascii="Calibri" w:hAnsi="Calibri" w:asciiTheme="majorHAnsi" w:cstheme="majorHAnsi" w:eastAsiaTheme="minorEastAsia" w:hAnsiTheme="majorHAnsi"/>
@@ -2664,7 +2664,7 @@
           <w:t>Mpi</w:t>
         </w:r>
       </w:ins>
-      <w:ins w:id="64" w:author="Jaroslav Piálek" w:date="2019-10-02T17:39:00Z">
+      <w:ins w:id="63" w:author="Jaroslav Piálek" w:date="2019-10-02T17:39:00Z">
         <w:r>
           <w:rPr>
             <w:rFonts w:eastAsia="" w:cs="Calibri" w:ascii="Calibri" w:hAnsi="Calibri" w:asciiTheme="majorHAnsi" w:cstheme="majorHAnsi" w:eastAsiaTheme="minorEastAsia" w:hAnsiTheme="majorHAnsi"/>
@@ -2673,7 +2673,7 @@
           <w:t xml:space="preserve">, </w:t>
         </w:r>
       </w:ins>
-      <w:ins w:id="65" w:author="Jaroslav Piálek" w:date="2019-10-02T17:39:00Z">
+      <w:ins w:id="64" w:author="Jaroslav Piálek" w:date="2019-10-02T17:39:00Z">
         <w:r>
           <w:rPr>
             <w:rFonts w:eastAsia="" w:cs="Calibri" w:ascii="Calibri" w:hAnsi="Calibri" w:asciiTheme="majorHAnsi" w:cstheme="majorHAnsi" w:eastAsiaTheme="minorEastAsia" w:hAnsiTheme="majorHAnsi"/>
@@ -2684,7 +2684,7 @@
           <w:t>Np</w:t>
         </w:r>
       </w:ins>
-      <w:ins w:id="66" w:author="Jaroslav Piálek" w:date="2019-10-02T17:39:00Z">
+      <w:ins w:id="65" w:author="Jaroslav Piálek" w:date="2019-10-02T17:39:00Z">
         <w:r>
           <w:rPr>
             <w:rFonts w:eastAsia="" w:cs="Calibri" w:ascii="Calibri" w:hAnsi="Calibri" w:asciiTheme="majorHAnsi" w:cstheme="majorHAnsi" w:eastAsiaTheme="minorEastAsia" w:hAnsiTheme="majorHAnsi"/>
@@ -2693,7 +2693,7 @@
           <w:t xml:space="preserve">, </w:t>
         </w:r>
       </w:ins>
-      <w:ins w:id="67" w:author="Jaroslav Piálek" w:date="2019-10-02T17:39:00Z">
+      <w:ins w:id="66" w:author="Jaroslav Piálek" w:date="2019-10-02T17:39:00Z">
         <w:r>
           <w:rPr>
             <w:rFonts w:eastAsia="" w:cs="Calibri" w:ascii="Calibri" w:hAnsi="Calibri" w:asciiTheme="majorHAnsi" w:cstheme="majorHAnsi" w:eastAsiaTheme="minorEastAsia" w:hAnsiTheme="majorHAnsi"/>
@@ -2704,7 +2704,7 @@
           <w:t>Sod1</w:t>
         </w:r>
       </w:ins>
-      <w:ins w:id="68" w:author="Jaroslav Piálek" w:date="2019-10-02T17:39:00Z">
+      <w:ins w:id="67" w:author="Jaroslav Piálek" w:date="2019-10-02T17:39:00Z">
         <w:r>
           <w:rPr>
             <w:rFonts w:eastAsia="" w:cs="Calibri" w:ascii="Calibri" w:hAnsi="Calibri" w:asciiTheme="majorHAnsi" w:cstheme="majorHAnsi" w:eastAsiaTheme="minorEastAsia" w:hAnsiTheme="majorHAnsi"/>
@@ -2713,7 +2713,7 @@
           <w:t>) and six X-linked (</w:t>
         </w:r>
       </w:ins>
-      <w:ins w:id="69" w:author="Jaroslav Piálek" w:date="2019-10-02T17:39:00Z">
+      <w:ins w:id="68" w:author="Jaroslav Piálek" w:date="2019-10-02T17:39:00Z">
         <w:r>
           <w:rPr>
             <w:rFonts w:cs="Calibri" w:ascii="Calibri" w:hAnsi="Calibri"/>
@@ -2723,7 +2723,7 @@
           <w:t>X332</w:t>
         </w:r>
       </w:ins>
-      <w:ins w:id="70" w:author="Jaroslav Piálek" w:date="2019-10-02T17:39:00Z">
+      <w:ins w:id="69" w:author="Jaroslav Piálek" w:date="2019-10-02T17:39:00Z">
         <w:r>
           <w:rPr>
             <w:rFonts w:cs="Calibri" w:ascii="Calibri" w:hAnsi="Calibri"/>
@@ -2731,7 +2731,7 @@
           <w:t xml:space="preserve">, </w:t>
         </w:r>
       </w:ins>
-      <w:ins w:id="71" w:author="Jaroslav Piálek" w:date="2019-10-02T17:39:00Z">
+      <w:ins w:id="70" w:author="Jaroslav Piálek" w:date="2019-10-02T17:39:00Z">
         <w:r>
           <w:rPr>
             <w:rFonts w:cs="Calibri" w:ascii="Calibri" w:hAnsi="Calibri"/>
@@ -2741,7 +2741,7 @@
           <w:t>X347</w:t>
         </w:r>
       </w:ins>
-      <w:ins w:id="72" w:author="Jaroslav Piálek" w:date="2019-10-02T17:39:00Z">
+      <w:ins w:id="71" w:author="Jaroslav Piálek" w:date="2019-10-02T17:39:00Z">
         <w:r>
           <w:rPr>
             <w:rFonts w:cs="Calibri" w:ascii="Calibri" w:hAnsi="Calibri"/>
@@ -2749,7 +2749,7 @@
           <w:t xml:space="preserve">, </w:t>
         </w:r>
       </w:ins>
-      <w:ins w:id="73" w:author="Jaroslav Piálek" w:date="2019-10-02T17:39:00Z">
+      <w:ins w:id="72" w:author="Jaroslav Piálek" w:date="2019-10-02T17:39:00Z">
         <w:r>
           <w:rPr>
             <w:rFonts w:cs="Calibri" w:ascii="Calibri" w:hAnsi="Calibri"/>
@@ -2759,7 +2759,7 @@
           <w:t>X65</w:t>
         </w:r>
       </w:ins>
-      <w:ins w:id="74" w:author="Jaroslav Piálek" w:date="2019-10-02T17:39:00Z">
+      <w:ins w:id="73" w:author="Jaroslav Piálek" w:date="2019-10-02T17:39:00Z">
         <w:r>
           <w:rPr>
             <w:rFonts w:cs="Calibri" w:ascii="Calibri" w:hAnsi="Calibri"/>
@@ -2767,7 +2767,7 @@
           <w:t xml:space="preserve">, </w:t>
         </w:r>
       </w:ins>
-      <w:ins w:id="75" w:author="Jaroslav Piálek" w:date="2019-10-02T17:39:00Z">
+      <w:ins w:id="74" w:author="Jaroslav Piálek" w:date="2019-10-02T17:39:00Z">
         <w:r>
           <w:rPr>
             <w:rFonts w:cs="Calibri" w:ascii="Calibri" w:hAnsi="Calibri"/>
@@ -2777,7 +2777,7 @@
           <w:t>Tsx1</w:t>
         </w:r>
       </w:ins>
-      <w:ins w:id="76" w:author="Jaroslav Piálek" w:date="2019-10-02T17:39:00Z">
+      <w:ins w:id="75" w:author="Jaroslav Piálek" w:date="2019-10-02T17:39:00Z">
         <w:r>
           <w:rPr>
             <w:rFonts w:cs="Calibri" w:ascii="Calibri" w:hAnsi="Calibri"/>
@@ -2785,7 +2785,7 @@
           <w:t xml:space="preserve">, </w:t>
         </w:r>
       </w:ins>
-      <w:ins w:id="77" w:author="Jaroslav Piálek" w:date="2019-10-02T17:39:00Z">
+      <w:ins w:id="76" w:author="Jaroslav Piálek" w:date="2019-10-02T17:39:00Z">
         <w:r>
           <w:rPr>
             <w:rFonts w:cs="Calibri" w:ascii="Calibri" w:hAnsi="Calibri"/>
@@ -2795,7 +2795,7 @@
           <w:t>Btk1</w:t>
         </w:r>
       </w:ins>
-      <w:ins w:id="78" w:author="Jaroslav Piálek" w:date="2019-10-02T17:39:00Z">
+      <w:ins w:id="77" w:author="Jaroslav Piálek" w:date="2019-10-02T17:39:00Z">
         <w:r>
           <w:rPr>
             <w:rFonts w:cs="Calibri" w:ascii="Calibri" w:hAnsi="Calibri"/>
@@ -2803,7 +2803,7 @@
           <w:t xml:space="preserve">, </w:t>
         </w:r>
       </w:ins>
-      <w:ins w:id="79" w:author="Jaroslav Piálek" w:date="2019-10-02T17:39:00Z">
+      <w:ins w:id="78" w:author="Jaroslav Piálek" w:date="2019-10-02T17:39:00Z">
         <w:r>
           <w:rPr>
             <w:rFonts w:cs="Calibri" w:ascii="Calibri" w:hAnsi="Calibri"/>
@@ -2813,7 +2813,7 @@
           <w:t>Syap1</w:t>
         </w:r>
       </w:ins>
-      <w:ins w:id="80" w:author="Jaroslav Piálek" w:date="2019-10-02T17:39:00Z">
+      <w:ins w:id="79" w:author="Jaroslav Piálek" w:date="2019-10-02T17:39:00Z">
         <w:r>
           <w:rPr>
             <w:rFonts w:eastAsia="" w:cs="Calibri" w:ascii="Calibri" w:hAnsi="Calibri" w:asciiTheme="majorHAnsi" w:cstheme="majorHAnsi" w:eastAsiaTheme="minorEastAsia" w:hAnsiTheme="majorHAnsi"/>
@@ -2822,7 +2822,7 @@
           <w:t>) loci. The resulting values are highly correlated (</w:t>
         </w:r>
       </w:ins>
-      <w:ins w:id="81" w:author="Jaroslav Piálek" w:date="2019-10-02T17:39:00Z">
+      <w:ins w:id="80" w:author="Jaroslav Piálek" w:date="2019-10-02T17:39:00Z">
         <w:r>
           <w:rPr>
             <w:rFonts w:eastAsia="" w:cs="Calibri" w:ascii="Calibri" w:hAnsi="Calibri" w:asciiTheme="majorHAnsi" w:cstheme="majorHAnsi" w:eastAsiaTheme="minorEastAsia" w:hAnsiTheme="majorHAnsi"/>
@@ -2833,7 +2833,7 @@
           <w:t>R</w:t>
         </w:r>
       </w:ins>
-      <w:ins w:id="82" w:author="Jaroslav Piálek" w:date="2019-10-02T17:39:00Z">
+      <w:ins w:id="81" w:author="Jaroslav Piálek" w:date="2019-10-02T17:39:00Z">
         <w:r>
           <w:rPr>
             <w:rFonts w:eastAsia="" w:cs="Calibri" w:ascii="Calibri" w:hAnsi="Calibri" w:asciiTheme="majorHAnsi" w:cstheme="majorHAnsi" w:eastAsiaTheme="minorEastAsia" w:hAnsiTheme="majorHAnsi"/>
@@ -2842,7 +2842,7 @@
           <w:t xml:space="preserve"> = 0.98) with those based on a high-density SNP array (Yang et al. 2009).</w:t>
         </w:r>
       </w:ins>
-      <w:ins w:id="83" w:author="Jaroslav Piálek" w:date="2019-10-02T18:09:00Z">
+      <w:ins w:id="82" w:author="Jaroslav Piálek" w:date="2019-10-02T18:09:00Z">
         <w:r>
           <w:rPr>
             <w:rFonts w:eastAsia="" w:cs="Calibri" w:ascii="Calibri" w:hAnsi="Calibri" w:asciiTheme="majorHAnsi" w:cstheme="majorHAnsi" w:eastAsiaTheme="minorEastAsia" w:hAnsiTheme="majorHAnsi"/>
@@ -2851,7 +2851,7 @@
           <w:t xml:space="preserve"> We believe </w:t>
         </w:r>
       </w:ins>
-      <w:ins w:id="84" w:author="Jaroslav Piálek" w:date="2019-10-02T18:11:00Z">
+      <w:ins w:id="83" w:author="Jaroslav Piálek" w:date="2019-10-02T18:11:00Z">
         <w:r>
           <w:rPr>
             <w:rFonts w:eastAsia="" w:cs="Calibri" w:ascii="Calibri" w:hAnsi="Calibri" w:asciiTheme="majorHAnsi" w:cstheme="majorHAnsi" w:eastAsiaTheme="minorEastAsia" w:hAnsiTheme="majorHAnsi"/>
@@ -2860,7 +2860,7 @@
           <w:t xml:space="preserve">the choice of </w:t>
         </w:r>
       </w:ins>
-      <w:ins w:id="85" w:author="Jaroslav Piálek" w:date="2019-10-02T18:12:00Z">
+      <w:ins w:id="84" w:author="Jaroslav Piálek" w:date="2019-10-02T18:12:00Z">
         <w:r>
           <w:rPr>
             <w:rFonts w:eastAsia="" w:cs="Calibri" w:ascii="Calibri" w:hAnsi="Calibri" w:asciiTheme="majorHAnsi" w:cstheme="majorHAnsi" w:eastAsiaTheme="minorEastAsia" w:hAnsiTheme="majorHAnsi"/>
@@ -2869,7 +2869,7 @@
           <w:t>number</w:t>
         </w:r>
       </w:ins>
-      <w:ins w:id="86" w:author="Jaroslav Piálek" w:date="2019-10-02T18:11:00Z">
+      <w:ins w:id="85" w:author="Jaroslav Piálek" w:date="2019-10-02T18:11:00Z">
         <w:r>
           <w:rPr>
             <w:rFonts w:eastAsia="" w:cs="Calibri" w:ascii="Calibri" w:hAnsi="Calibri" w:asciiTheme="majorHAnsi" w:cstheme="majorHAnsi" w:eastAsiaTheme="minorEastAsia" w:hAnsiTheme="majorHAnsi"/>
@@ -2878,7 +2878,7 @@
           <w:t xml:space="preserve"> </w:t>
         </w:r>
       </w:ins>
-      <w:ins w:id="87" w:author="Jaroslav Piálek" w:date="2019-10-02T18:12:00Z">
+      <w:ins w:id="86" w:author="Jaroslav Piálek" w:date="2019-10-02T18:12:00Z">
         <w:r>
           <w:rPr>
             <w:rFonts w:eastAsia="" w:cs="Calibri" w:ascii="Calibri" w:hAnsi="Calibri" w:asciiTheme="majorHAnsi" w:cstheme="majorHAnsi" w:eastAsiaTheme="minorEastAsia" w:hAnsiTheme="majorHAnsi"/>
@@ -2887,7 +2887,7 @@
           <w:t xml:space="preserve">of loci </w:t>
         </w:r>
       </w:ins>
-      <w:ins w:id="88" w:author="Jaroslav Piálek" w:date="2019-10-02T18:09:00Z">
+      <w:ins w:id="87" w:author="Jaroslav Piálek" w:date="2019-10-02T18:09:00Z">
         <w:r>
           <w:rPr>
             <w:rFonts w:eastAsia="" w:cs="Calibri" w:ascii="Calibri" w:hAnsi="Calibri" w:asciiTheme="majorHAnsi" w:cstheme="majorHAnsi" w:eastAsiaTheme="minorEastAsia" w:hAnsiTheme="majorHAnsi"/>
@@ -2896,7 +2896,7 @@
           <w:t xml:space="preserve">depends on </w:t>
         </w:r>
       </w:ins>
-      <w:ins w:id="89" w:author="Jaroslav Piálek" w:date="2019-10-02T18:12:00Z">
+      <w:ins w:id="88" w:author="Jaroslav Piálek" w:date="2019-10-02T18:12:00Z">
         <w:r>
           <w:rPr>
             <w:rFonts w:eastAsia="" w:cs="Calibri" w:ascii="Calibri" w:hAnsi="Calibri" w:asciiTheme="majorHAnsi" w:cstheme="majorHAnsi" w:eastAsiaTheme="minorEastAsia" w:hAnsiTheme="majorHAnsi"/>
@@ -2905,7 +2905,7 @@
           <w:t xml:space="preserve">goals of the study, given the number of mice and estimation of HI based on </w:t>
         </w:r>
       </w:ins>
-      <w:ins w:id="90" w:author="Jaroslav Piálek" w:date="2019-10-02T18:13:00Z">
+      <w:ins w:id="89" w:author="Jaroslav Piálek" w:date="2019-10-02T18:13:00Z">
         <w:r>
           <w:rPr>
             <w:rFonts w:eastAsia="" w:cs="Calibri" w:ascii="Calibri" w:hAnsi="Calibri" w:asciiTheme="majorHAnsi" w:cstheme="majorHAnsi" w:eastAsiaTheme="minorEastAsia" w:hAnsiTheme="majorHAnsi"/>
@@ -2914,7 +2914,7 @@
           <w:t xml:space="preserve">a reduced number of loci is fully relevant in this context. Hence we found this comment as </w:t>
         </w:r>
       </w:ins>
-      <w:ins w:id="91" w:author="Jaroslav Piálek" w:date="2019-10-02T18:14:00Z">
+      <w:ins w:id="90" w:author="Jaroslav Piálek" w:date="2019-10-02T18:14:00Z">
         <w:r>
           <w:rPr>
             <w:rFonts w:eastAsia="" w:cs="Calibri" w:ascii="Calibri" w:hAnsi="Calibri" w:asciiTheme="majorHAnsi" w:cstheme="majorHAnsi" w:eastAsiaTheme="minorEastAsia" w:hAnsiTheme="majorHAnsi"/>
@@ -2923,7 +2923,7 @@
           <w:t>a one that can be always used (even ad absurdum requesting only whole</w:t>
         </w:r>
       </w:ins>
-      <w:ins w:id="92" w:author="Jaroslav Piálek" w:date="2019-10-02T18:13:00Z">
+      <w:ins w:id="91" w:author="Jaroslav Piálek" w:date="2019-10-02T18:13:00Z">
         <w:r>
           <w:rPr>
             <w:rFonts w:eastAsia="" w:cs="Calibri" w:ascii="Calibri" w:hAnsi="Calibri" w:asciiTheme="majorHAnsi" w:cstheme="majorHAnsi" w:eastAsiaTheme="minorEastAsia" w:hAnsiTheme="majorHAnsi"/>
@@ -2932,7 +2932,7 @@
           <w:t xml:space="preserve"> </w:t>
         </w:r>
       </w:ins>
-      <w:ins w:id="93" w:author="Jaroslav Piálek" w:date="2019-10-02T18:14:00Z">
+      <w:ins w:id="92" w:author="Jaroslav Piálek" w:date="2019-10-02T18:14:00Z">
         <w:r>
           <w:rPr>
             <w:rFonts w:eastAsia="" w:cs="Calibri" w:ascii="Calibri" w:hAnsi="Calibri" w:asciiTheme="majorHAnsi" w:cstheme="majorHAnsi" w:eastAsiaTheme="minorEastAsia" w:hAnsiTheme="majorHAnsi"/>
@@ -2941,7 +2941,7 @@
           <w:t xml:space="preserve">genome sequences) to </w:t>
         </w:r>
       </w:ins>
-      <w:ins w:id="94" w:author="Jaroslav Piálek" w:date="2019-10-02T18:16:00Z">
+      <w:ins w:id="93" w:author="Jaroslav Piálek" w:date="2019-10-02T18:16:00Z">
         <w:r>
           <w:rPr>
             <w:rFonts w:eastAsia="" w:cs="Calibri" w:ascii="Calibri" w:hAnsi="Calibri" w:asciiTheme="majorHAnsi" w:cstheme="majorHAnsi" w:eastAsiaTheme="minorEastAsia" w:hAnsiTheme="majorHAnsi"/>
@@ -2950,7 +2950,7 @@
           <w:t>criticize</w:t>
         </w:r>
       </w:ins>
-      <w:ins w:id="95" w:author="Jaroslav Piálek" w:date="2019-10-02T18:15:00Z">
+      <w:ins w:id="94" w:author="Jaroslav Piálek" w:date="2019-10-02T18:15:00Z">
         <w:r>
           <w:rPr>
             <w:rFonts w:eastAsia="" w:cs="Calibri" w:ascii="Calibri" w:hAnsi="Calibri" w:asciiTheme="majorHAnsi" w:cstheme="majorHAnsi" w:eastAsiaTheme="minorEastAsia" w:hAnsiTheme="majorHAnsi"/>
@@ -2959,7 +2959,7 @@
           <w:t xml:space="preserve"> </w:t>
         </w:r>
       </w:ins>
-      <w:ins w:id="96" w:author="Jaroslav Piálek" w:date="2019-10-02T18:16:00Z">
+      <w:ins w:id="95" w:author="Jaroslav Piálek" w:date="2019-10-02T18:16:00Z">
         <w:r>
           <w:rPr>
             <w:rFonts w:eastAsia="" w:cs="Calibri" w:ascii="Calibri" w:hAnsi="Calibri" w:asciiTheme="majorHAnsi" w:cstheme="majorHAnsi" w:eastAsiaTheme="minorEastAsia" w:hAnsiTheme="majorHAnsi"/>
@@ -2968,7 +2968,7 @@
           <w:t>any</w:t>
         </w:r>
       </w:ins>
-      <w:ins w:id="97" w:author="Jaroslav Piálek" w:date="2019-10-02T18:14:00Z">
+      <w:ins w:id="96" w:author="Jaroslav Piálek" w:date="2019-10-02T18:14:00Z">
         <w:r>
           <w:rPr>
             <w:rFonts w:eastAsia="" w:cs="Calibri" w:ascii="Calibri" w:hAnsi="Calibri" w:asciiTheme="majorHAnsi" w:cstheme="majorHAnsi" w:eastAsiaTheme="minorEastAsia" w:hAnsiTheme="majorHAnsi"/>
@@ -3045,7 +3045,7 @@
         <w:ind w:left="696" w:right="-136" w:hanging="0"/>
         <w:rPr/>
       </w:pPr>
-      <w:ins w:id="98" w:author="Unknown Author" w:date="2019-10-03T08:02:13Z">
+      <w:ins w:id="97" w:author="Unknown Author" w:date="2019-10-03T08:02:13Z">
         <w:commentRangeStart w:id="0"/>
         <w:r>
           <w:rPr>
@@ -3057,7 +3057,7 @@
           <w:t>Thanks for pointing this inconsistency, we corrected it. We</w:t>
         </w:r>
       </w:ins>
-      <w:ins w:id="99" w:author="Unknown Author" w:date="2019-10-03T08:02:13Z">
+      <w:ins w:id="98" w:author="Unknown Author" w:date="2019-10-03T08:02:13Z">
         <w:r>
           <w:rPr>
             <w:rFonts w:eastAsia="Times New Roman" w:cs="Times New Roman" w:ascii="Times new roman" w:hAnsi="Times new roman"/>
@@ -3073,7 +3073,7 @@
           <w:t xml:space="preserve"> have used in the text (changed from previous papers) the name of the gene (</w:t>
         </w:r>
       </w:ins>
-      <w:ins w:id="100" w:author="Unknown Author" w:date="2019-10-03T08:02:13Z">
+      <w:ins w:id="99" w:author="Unknown Author" w:date="2019-10-03T08:02:13Z">
         <w:r>
           <w:rPr>
             <w:rFonts w:eastAsia="Times New Roman" w:cs="Times New Roman" w:ascii="Times new roman" w:hAnsi="Times new roman"/>
@@ -3087,7 +3087,7 @@
           <w:t>H6pd</w:t>
         </w:r>
       </w:ins>
-      <w:ins w:id="101" w:author="Unknown Author" w:date="2019-10-03T08:02:13Z">
+      <w:ins w:id="100" w:author="Unknown Author" w:date="2019-10-03T08:02:13Z">
         <w:r>
           <w:rPr>
             <w:rFonts w:eastAsia="Times New Roman" w:cs="Times New Roman" w:ascii="Times new roman" w:hAnsi="Times new roman"/>
@@ -3103,7 +3103,7 @@
           <w:t xml:space="preserve">) according to current version of the MGI database. We changed it now also in the </w:t>
         </w:r>
       </w:ins>
-      <w:ins w:id="102" w:author="Unknown Author" w:date="2019-10-03T08:02:13Z">
+      <w:ins w:id="101" w:author="Unknown Author" w:date="2019-10-03T08:02:13Z">
         <w:r>
           <w:rPr>
             <w:rFonts w:eastAsia="Times New Roman" w:cs="Times New Roman" w:ascii="Times new roman" w:hAnsi="Times new roman"/>
@@ -3120,7 +3120,7 @@
           <w:t xml:space="preserve">Supplementary Table S3 </w:t>
         </w:r>
       </w:ins>
-      <w:ins w:id="103" w:author="Unknown Author" w:date="2019-10-03T08:02:13Z">
+      <w:ins w:id="102" w:author="Unknown Author" w:date="2019-10-03T08:02:13Z">
         <w:r>
           <w:rPr>
             <w:rFonts w:eastAsia="Times New Roman" w:cs="Times New Roman" w:ascii="Times new roman" w:hAnsi="Times new roman"/>
@@ -3136,25 +3136,23 @@
           <w:t>(ex S1).</w:t>
         </w:r>
       </w:ins>
-      <w:ins w:id="104" w:author="Unknown Author" w:date="2019-10-03T08:02:13Z">
-        <w:commentRangeEnd w:id="0"/>
-        <w:r>
-          <w:commentReference w:id="0"/>
-        </w:r>
-        <w:r>
-          <w:rPr>
-            <w:rFonts w:eastAsia="Times New Roman" w:cs="Times New Roman" w:ascii="Times New Roman" w:hAnsi="Times New Roman"/>
-            <w:b w:val="false"/>
-            <w:i w:val="false"/>
-            <w:caps w:val="false"/>
-            <w:smallCaps w:val="false"/>
-            <w:color w:val="000000"/>
-            <w:spacing w:val="0"/>
-            <w:sz w:val="22"/>
-            <w:szCs w:val="22"/>
-          </w:rPr>
-        </w:r>
-      </w:ins>
+      <w:commentRangeEnd w:id="0"/>
+      <w:r>
+        <w:commentReference w:id="0"/>
+      </w:r>
+      <w:r>
+        <w:rPr>
+          <w:rFonts w:eastAsia="Times New Roman" w:cs="Times New Roman" w:ascii="Times new roman" w:hAnsi="Times new roman"/>
+          <w:b w:val="false"/>
+          <w:i w:val="false"/>
+          <w:caps w:val="false"/>
+          <w:smallCaps w:val="false"/>
+          <w:color w:val="000000"/>
+          <w:spacing w:val="0"/>
+          <w:sz w:val="22"/>
+          <w:szCs w:val="22"/>
+        </w:rPr>
+      </w:r>
     </w:p>
     <w:p>
       <w:pPr>
@@ -3217,12 +3215,12 @@
     <w:p>
       <w:pPr>
         <w:pStyle w:val="Normal"/>
-        <w:spacing w:before="288" w:after="0"/>
-        <w:ind w:left="-24" w:right="3748" w:hanging="0"/>
-        <w:rPr>
-          <w:rFonts w:ascii="Times New Roman" w:hAnsi="Times New Roman" w:eastAsia="Times New Roman" w:cs="Times New Roman"/>
-          <w:color w:val="073763"/>
-        </w:rPr>
+        <w:widowControl w:val="false"/>
+        <w:bidi w:val="0"/>
+        <w:spacing w:lineRule="auto" w:line="276" w:before="288" w:after="0"/>
+        <w:ind w:left="0" w:right="0" w:hanging="0"/>
+        <w:jc w:val="left"/>
+        <w:rPr/>
       </w:pPr>
       <w:r>
         <w:rPr>
@@ -4291,7 +4289,21 @@
         <w:rPr>
           <w:rFonts w:eastAsia="Times New Roman" w:cs="Times New Roman" w:ascii="Times New Roman" w:hAnsi="Times New Roman"/>
         </w:rPr>
-        <w:t>We strongly disagree with this the reasoning behind ths statement. One cannot validate a conceptual framework by comparing it with older, less biologically meaningful, less powerful previous one. Baird et al. 2012 developed in details the improvement of this conceptual framework over the older ones (non meaningful and arbitrarily defined categorisation of hybrids vs. parental, developed in length is Baird et al. 2012 “Finally, it should be noted that the definition of a hybrid varies across these studies. A hybrid index (</w:t>
+        <w:t>We strongly disagree with this the reasoning behind th</w:t>
+      </w:r>
+      <w:ins w:id="103" w:author="Unknown Author" w:date="2019-10-03T08:39:22Z">
+        <w:r>
+          <w:rPr>
+            <w:rFonts w:eastAsia="Times New Roman" w:cs="Times New Roman" w:ascii="Times New Roman" w:hAnsi="Times New Roman"/>
+          </w:rPr>
+          <w:t>i</w:t>
+        </w:r>
+      </w:ins>
+      <w:r>
+        <w:rPr>
+          <w:rFonts w:eastAsia="Times New Roman" w:cs="Times New Roman" w:ascii="Times New Roman" w:hAnsi="Times New Roman"/>
+        </w:rPr>
+        <w:t>s statement. One cannot validate a conceptual framework by comparing it with older, less biologically meaningful, less powerful previous one. Baird et al. 2012 developed in details the improvement of this conceptual framework over the older ones (non meaningful and arbitrarily defined categorisation of hybrids vs. parental, developed in length is Baird et al. 2012 “Finally, it should be noted that the definition of a hybrid varies across these studies. A hybrid index (</w:t>
       </w:r>
       <w:r>
         <w:rPr>
@@ -4614,13 +4626,2174 @@
     <w:p>
       <w:pPr>
         <w:pStyle w:val="Normal"/>
+        <w:spacing w:lineRule="auto" w:line="360" w:before="288" w:after="0"/>
+        <w:ind w:left="696" w:right="-33" w:hanging="0"/>
+        <w:jc w:val="both"/>
+        <w:rPr>
+          <w:rFonts w:ascii="Times new roman" w:hAnsi="Times new roman" w:eastAsia="Times New Roman" w:cs="Times New Roman"/>
+          <w:del w:id="114" w:author="Unknown Author" w:date="2019-10-03T10:04:45Z"/>
+          <w:sz w:val="22"/>
+          <w:szCs w:val="22"/>
+        </w:rPr>
+      </w:pPr>
+      <w:ins w:id="104" w:author="Unknown Author" w:date="2019-10-03T08:39:51Z">
+        <w:r>
+          <w:rPr>
+            <w:rFonts w:eastAsia="Times New Roman" w:cs="Times New Roman" w:ascii="Times New Roman" w:hAnsi="Times New Roman"/>
+          </w:rPr>
+          <w:t xml:space="preserve">Nevertheless, for the sake of transparency, we </w:t>
+        </w:r>
+      </w:ins>
+      <w:ins w:id="105" w:author="Unknown Author" w:date="2019-10-03T08:40:00Z">
+        <w:r>
+          <w:rPr>
+            <w:rFonts w:eastAsia="Times New Roman" w:cs="Times New Roman" w:ascii="Times New Roman" w:hAnsi="Times New Roman"/>
+          </w:rPr>
+          <w:t>provide here an analysis based on a cut according to</w:t>
+        </w:r>
+      </w:ins>
+      <w:ins w:id="106" w:author="Unknown Author" w:date="2019-10-03T09:20:15Z">
+        <w:r>
+          <w:rPr>
+            <w:rFonts w:eastAsia="Times New Roman" w:cs="Times New Roman" w:ascii="Times New Roman" w:hAnsi="Times New Roman"/>
+          </w:rPr>
+          <w:t xml:space="preserve"> Moulia et al. 1991 cut. For both pinworms and </w:t>
+        </w:r>
+      </w:ins>
+      <w:ins w:id="107" w:author="Unknown Author" w:date="2019-10-03T09:20:15Z">
+        <w:r>
+          <w:rPr>
+            <w:rFonts w:eastAsia="Times New Roman" w:cs="Times New Roman" w:ascii="Times New Roman" w:hAnsi="Times New Roman"/>
+            <w:i/>
+            <w:iCs/>
+          </w:rPr>
+          <w:t>Eimeria</w:t>
+        </w:r>
+      </w:ins>
+      <w:ins w:id="108" w:author="Unknown Author" w:date="2019-10-03T09:20:15Z">
+        <w:r>
+          <w:rPr>
+            <w:rFonts w:eastAsia="Times New Roman" w:cs="Times New Roman" w:ascii="Times New Roman" w:hAnsi="Times New Roman"/>
+          </w:rPr>
+          <w:t xml:space="preserve"> intensity, we performed a generalised linear modelisation (negative binomial distribution for pinworms, weibull distribution for </w:t>
+        </w:r>
+      </w:ins>
+      <w:ins w:id="109" w:author="Unknown Author" w:date="2019-10-03T09:20:15Z">
+        <w:r>
+          <w:rPr>
+            <w:rFonts w:eastAsia="Times New Roman" w:cs="Times New Roman" w:ascii="Times New Roman" w:hAnsi="Times New Roman"/>
+            <w:i/>
+            <w:iCs/>
+          </w:rPr>
+          <w:t>Eimeria</w:t>
+        </w:r>
+      </w:ins>
+      <w:ins w:id="110" w:author="Unknown Author" w:date="2019-10-03T09:20:15Z">
+        <w:r>
+          <w:rPr>
+            <w:rFonts w:eastAsia="Times New Roman" w:cs="Times New Roman" w:ascii="Times New Roman" w:hAnsi="Times New Roman"/>
+          </w:rPr>
+          <w:t xml:space="preserve">, as in our analysis) of the parasite intensity depending on the hybrid category. Then, we performed an anova, to test the signicance of the hybrid </w:t>
+        </w:r>
+      </w:ins>
+      <w:ins w:id="111" w:author="Unknown Author" w:date="2019-10-03T09:20:15Z">
+        <w:r>
+          <w:rPr>
+            <w:rFonts w:eastAsia="Times New Roman" w:cs="Times New Roman" w:ascii="Times New Roman" w:hAnsi="Times New Roman"/>
+            <w:color w:val="00000A"/>
+            <w:kern w:val="0"/>
+            <w:sz w:val="22"/>
+            <w:szCs w:val="22"/>
+            <w:lang w:val="en-US" w:eastAsia="zh-CN" w:bidi="hi-IN"/>
+          </w:rPr>
+          <w:t>category</w:t>
+        </w:r>
+      </w:ins>
+      <w:ins w:id="112" w:author="Unknown Author" w:date="2019-10-03T09:20:15Z">
+        <w:r>
+          <w:rPr>
+            <w:rFonts w:eastAsia="Times New Roman" w:cs="Times New Roman" w:ascii="Times New Roman" w:hAnsi="Times New Roman"/>
+          </w:rPr>
+          <w:t>. Finally, we plot the parasite intensity as predicted by the model. We obtained comparable results than those reported in our present manuscript, namely hybrid increased resistance</w:t>
+        </w:r>
+      </w:ins>
+      <w:ins w:id="113" w:author="Unknown Author" w:date="2019-10-03T10:04:46Z">
+        <w:r>
+          <w:rPr>
+            <w:rFonts w:eastAsia="Times New Roman" w:cs="Times New Roman" w:ascii="Times New Roman" w:hAnsi="Times New Roman"/>
+          </w:rPr>
+          <w:t>:</w:t>
+        </w:r>
+      </w:ins>
+    </w:p>
+    <w:p>
+      <w:pPr>
+        <w:pStyle w:val="Normal"/>
+        <w:spacing w:lineRule="auto" w:line="360" w:before="288" w:after="0"/>
+        <w:ind w:left="696" w:right="-33" w:hanging="0"/>
+        <w:jc w:val="both"/>
+        <w:rPr>
+          <w:rFonts w:ascii="Times new roman" w:hAnsi="Times new roman" w:eastAsia="Times New Roman" w:cs="Times New Roman"/>
+          <w:sz w:val="22"/>
+          <w:szCs w:val="22"/>
+        </w:rPr>
+      </w:pPr>
+      <w:r>
+        <w:rPr/>
+      </w:r>
+    </w:p>
+    <w:tbl>
+      <w:tblPr>
+        <w:tblW w:w="8339" w:type="dxa"/>
+        <w:jc w:val="left"/>
+        <w:tblInd w:w="0" w:type="dxa"/>
+        <w:tblBorders>
+          <w:top w:val="single" w:sz="4" w:space="0" w:color="000000"/>
+          <w:left w:val="single" w:sz="4" w:space="0" w:color="000000"/>
+          <w:bottom w:val="single" w:sz="4" w:space="0" w:color="000000"/>
+          <w:insideH w:val="single" w:sz="4" w:space="0" w:color="000000"/>
+        </w:tblBorders>
+        <w:tblCellMar>
+          <w:top w:w="55" w:type="dxa"/>
+          <w:left w:w="55" w:type="dxa"/>
+          <w:bottom w:w="55" w:type="dxa"/>
+          <w:right w:w="55" w:type="dxa"/>
+        </w:tblCellMar>
+      </w:tblPr>
+      <w:tblGrid>
+        <w:gridCol w:w="986"/>
+        <w:gridCol w:w="1842"/>
+        <w:gridCol w:w="3302"/>
+        <w:gridCol w:w="2209"/>
+      </w:tblGrid>
+      <w:tr>
+        <w:trPr/>
+        <w:tc>
+          <w:tcPr>
+            <w:tcW w:w="986" w:type="dxa"/>
+            <w:tcBorders>
+              <w:top w:val="single" w:sz="4" w:space="0" w:color="000000"/>
+              <w:left w:val="single" w:sz="4" w:space="0" w:color="000000"/>
+              <w:bottom w:val="single" w:sz="4" w:space="0" w:color="000000"/>
+              <w:insideH w:val="single" w:sz="4" w:space="0" w:color="000000"/>
+            </w:tcBorders>
+            <w:shd w:fill="auto" w:val="clear"/>
+          </w:tcPr>
+          <w:p>
+            <w:pPr>
+              <w:pStyle w:val="TableContents"/>
+              <w:jc w:val="left"/>
+              <w:rPr>
+                <w:rFonts w:ascii="Times New Roman" w:hAnsi="Times New Roman"/>
+                <w:b w:val="false"/>
+                <w:b w:val="false"/>
+                <w:bCs w:val="false"/>
+                <w:i w:val="false"/>
+                <w:i w:val="false"/>
+                <w:iCs w:val="false"/>
+                <w:strike w:val="false"/>
+                <w:dstrike w:val="false"/>
+                <w:outline w:val="false"/>
+                <w:shadow w:val="false"/>
+                <w:color w:val="000000"/>
+                <w:sz w:val="24"/>
+                <w:szCs w:val="24"/>
+                <w:u w:val="none"/>
+              </w:rPr>
+            </w:pPr>
+            <w:ins w:id="115" w:author="Unknown Author" w:date="2019-10-03T09:28:53Z">
+              <w:r>
+                <w:rPr>
+                  <w:rFonts w:ascii="Times New Roman" w:hAnsi="Times New Roman"/>
+                  <w:b w:val="false"/>
+                  <w:bCs w:val="false"/>
+                  <w:i w:val="false"/>
+                  <w:iCs w:val="false"/>
+                  <w:strike w:val="false"/>
+                  <w:dstrike w:val="false"/>
+                  <w:outline w:val="false"/>
+                  <w:shadow w:val="false"/>
+                  <w:color w:val="000000"/>
+                  <w:sz w:val="22"/>
+                  <w:szCs w:val="22"/>
+                  <w:u w:val="none"/>
+                </w:rPr>
+                <w:t>Genotype</w:t>
+              </w:r>
+            </w:ins>
+          </w:p>
+        </w:tc>
+        <w:tc>
+          <w:tcPr>
+            <w:tcW w:w="1842" w:type="dxa"/>
+            <w:tcBorders>
+              <w:top w:val="single" w:sz="4" w:space="0" w:color="000000"/>
+              <w:left w:val="single" w:sz="4" w:space="0" w:color="000000"/>
+              <w:bottom w:val="single" w:sz="4" w:space="0" w:color="000000"/>
+              <w:insideH w:val="single" w:sz="4" w:space="0" w:color="000000"/>
+            </w:tcBorders>
+            <w:shd w:fill="auto" w:val="clear"/>
+          </w:tcPr>
+          <w:p>
+            <w:pPr>
+              <w:pStyle w:val="TableContents"/>
+              <w:jc w:val="left"/>
+              <w:rPr>
+                <w:rFonts w:ascii="Times New Roman" w:hAnsi="Times New Roman"/>
+                <w:b w:val="false"/>
+                <w:b w:val="false"/>
+                <w:bCs w:val="false"/>
+                <w:i w:val="false"/>
+                <w:i w:val="false"/>
+                <w:iCs w:val="false"/>
+                <w:strike w:val="false"/>
+                <w:dstrike w:val="false"/>
+                <w:outline w:val="false"/>
+                <w:shadow w:val="false"/>
+                <w:color w:val="000000"/>
+                <w:sz w:val="24"/>
+                <w:szCs w:val="24"/>
+                <w:u w:val="none"/>
+              </w:rPr>
+            </w:pPr>
+            <w:ins w:id="116" w:author="Unknown Author" w:date="2019-10-03T09:28:53Z">
+              <w:r>
+                <w:rPr>
+                  <w:rFonts w:ascii="Times New Roman" w:hAnsi="Times New Roman"/>
+                  <w:b w:val="false"/>
+                  <w:bCs w:val="false"/>
+                  <w:i w:val="false"/>
+                  <w:iCs w:val="false"/>
+                  <w:strike w:val="false"/>
+                  <w:dstrike w:val="false"/>
+                  <w:outline w:val="false"/>
+                  <w:shadow w:val="false"/>
+                  <w:color w:val="000000"/>
+                  <w:sz w:val="22"/>
+                  <w:szCs w:val="22"/>
+                  <w:u w:val="none"/>
+                </w:rPr>
+                <w:t>Hybrid index range</w:t>
+              </w:r>
+            </w:ins>
+          </w:p>
+        </w:tc>
+        <w:tc>
+          <w:tcPr>
+            <w:tcW w:w="3302" w:type="dxa"/>
+            <w:tcBorders>
+              <w:top w:val="single" w:sz="4" w:space="0" w:color="000000"/>
+              <w:left w:val="single" w:sz="4" w:space="0" w:color="000000"/>
+              <w:bottom w:val="single" w:sz="4" w:space="0" w:color="000000"/>
+              <w:insideH w:val="single" w:sz="4" w:space="0" w:color="000000"/>
+            </w:tcBorders>
+            <w:shd w:fill="auto" w:val="clear"/>
+          </w:tcPr>
+          <w:p>
+            <w:pPr>
+              <w:pStyle w:val="TableContents"/>
+              <w:jc w:val="left"/>
+              <w:rPr>
+                <w:rFonts w:ascii="Times New Roman" w:hAnsi="Times New Roman"/>
+                <w:b w:val="false"/>
+                <w:b w:val="false"/>
+                <w:bCs w:val="false"/>
+                <w:i w:val="false"/>
+                <w:i w:val="false"/>
+                <w:iCs w:val="false"/>
+                <w:strike w:val="false"/>
+                <w:dstrike w:val="false"/>
+                <w:outline w:val="false"/>
+                <w:shadow w:val="false"/>
+                <w:color w:val="000000"/>
+                <w:sz w:val="24"/>
+                <w:szCs w:val="24"/>
+                <w:u w:val="none"/>
+              </w:rPr>
+            </w:pPr>
+            <w:ins w:id="117" w:author="Unknown Author" w:date="2019-10-03T09:28:53Z">
+              <w:r>
+                <w:rPr>
+                  <w:rFonts w:ascii="Times New Roman" w:hAnsi="Times New Roman"/>
+                  <w:b w:val="false"/>
+                  <w:bCs w:val="false"/>
+                  <w:i w:val="false"/>
+                  <w:iCs w:val="false"/>
+                  <w:strike w:val="false"/>
+                  <w:dstrike w:val="false"/>
+                  <w:outline w:val="false"/>
+                  <w:shadow w:val="false"/>
+                  <w:color w:val="000000"/>
+                  <w:sz w:val="22"/>
+                  <w:szCs w:val="22"/>
+                  <w:u w:val="none"/>
+                </w:rPr>
+                <w:t xml:space="preserve">Number of infected mice examined </w:t>
+              </w:r>
+            </w:ins>
+          </w:p>
+        </w:tc>
+        <w:tc>
+          <w:tcPr>
+            <w:tcW w:w="2209" w:type="dxa"/>
+            <w:tcBorders>
+              <w:top w:val="single" w:sz="4" w:space="0" w:color="000000"/>
+              <w:left w:val="single" w:sz="4" w:space="0" w:color="000000"/>
+              <w:bottom w:val="single" w:sz="4" w:space="0" w:color="000000"/>
+              <w:right w:val="single" w:sz="4" w:space="0" w:color="000000"/>
+              <w:insideH w:val="single" w:sz="4" w:space="0" w:color="000000"/>
+              <w:insideV w:val="single" w:sz="4" w:space="0" w:color="000000"/>
+            </w:tcBorders>
+            <w:shd w:fill="auto" w:val="clear"/>
+          </w:tcPr>
+          <w:p>
+            <w:pPr>
+              <w:pStyle w:val="TableContents"/>
+              <w:jc w:val="left"/>
+              <w:rPr>
+                <w:sz w:val="22"/>
+                <w:szCs w:val="22"/>
+              </w:rPr>
+            </w:pPr>
+            <w:ins w:id="118" w:author="Unknown Author" w:date="2019-10-03T09:28:53Z">
+              <w:r>
+                <w:rPr>
+                  <w:rFonts w:ascii="Times New Roman" w:hAnsi="Times New Roman"/>
+                  <w:b w:val="false"/>
+                  <w:bCs w:val="false"/>
+                  <w:i w:val="false"/>
+                  <w:iCs w:val="false"/>
+                  <w:strike w:val="false"/>
+                  <w:dstrike w:val="false"/>
+                  <w:outline w:val="false"/>
+                  <w:shadow w:val="false"/>
+                  <w:color w:val="000000"/>
+                  <w:sz w:val="22"/>
+                  <w:szCs w:val="22"/>
+                  <w:u w:val="none"/>
+                </w:rPr>
+                <w:t xml:space="preserve">Mean </w:t>
+              </w:r>
+            </w:ins>
+            <w:ins w:id="119" w:author="Unknown Author" w:date="2019-10-03T09:28:53Z">
+              <w:r>
+                <w:rPr>
+                  <w:rFonts w:ascii="Times New Roman" w:hAnsi="Times New Roman"/>
+                  <w:b w:val="false"/>
+                  <w:bCs w:val="false"/>
+                  <w:i/>
+                  <w:iCs/>
+                  <w:strike w:val="false"/>
+                  <w:dstrike w:val="false"/>
+                  <w:outline w:val="false"/>
+                  <w:shadow w:val="false"/>
+                  <w:color w:val="000000"/>
+                  <w:sz w:val="22"/>
+                  <w:szCs w:val="22"/>
+                  <w:u w:val="none"/>
+                </w:rPr>
+                <w:t>Eimeria</w:t>
+              </w:r>
+            </w:ins>
+            <w:ins w:id="120" w:author="Unknown Author" w:date="2019-10-03T09:28:53Z">
+              <w:r>
+                <w:rPr>
+                  <w:rFonts w:ascii="Times New Roman" w:hAnsi="Times New Roman"/>
+                  <w:b w:val="false"/>
+                  <w:bCs w:val="false"/>
+                  <w:i w:val="false"/>
+                  <w:iCs w:val="false"/>
+                  <w:strike w:val="false"/>
+                  <w:dstrike w:val="false"/>
+                  <w:outline w:val="false"/>
+                  <w:shadow w:val="false"/>
+                  <w:color w:val="000000"/>
+                  <w:sz w:val="22"/>
+                  <w:szCs w:val="22"/>
+                  <w:u w:val="none"/>
+                </w:rPr>
+                <w:t xml:space="preserve"> intensity</w:t>
+              </w:r>
+            </w:ins>
+            <w:ins w:id="121" w:author="Unknown Author" w:date="2019-10-03T10:11:33Z">
+              <w:r>
+                <w:rPr>
+                  <w:rFonts w:ascii="Times New Roman" w:hAnsi="Times New Roman"/>
+                  <w:b w:val="false"/>
+                  <w:bCs w:val="false"/>
+                  <w:i w:val="false"/>
+                  <w:iCs w:val="false"/>
+                  <w:strike w:val="false"/>
+                  <w:dstrike w:val="false"/>
+                  <w:outline w:val="false"/>
+                  <w:shadow w:val="false"/>
+                  <w:color w:val="000000"/>
+                  <w:sz w:val="24"/>
+                  <w:szCs w:val="24"/>
+                  <w:u w:val="none"/>
+                </w:rPr>
+                <w:t xml:space="preserve"> </w:t>
+              </w:r>
+            </w:ins>
+            <w:ins w:id="122" w:author="Unknown Author" w:date="2019-10-03T10:11:33Z">
+              <w:r>
+                <w:rPr>
+                  <w:rFonts w:ascii="Times New Roman" w:hAnsi="Times New Roman"/>
+                  <w:b w:val="false"/>
+                  <w:bCs w:val="false"/>
+                  <w:i w:val="false"/>
+                  <w:iCs w:val="false"/>
+                  <w:strike w:val="false"/>
+                  <w:dstrike w:val="false"/>
+                  <w:outline w:val="false"/>
+                  <w:shadow w:val="false"/>
+                  <w:color w:val="000000"/>
+                  <w:sz w:val="24"/>
+                  <w:szCs w:val="24"/>
+                  <w:u w:val="none"/>
+                </w:rPr>
+                <w:t>(delta Ct)</w:t>
+              </w:r>
+            </w:ins>
+          </w:p>
+        </w:tc>
+      </w:tr>
+      <w:tr>
+        <w:trPr/>
+        <w:tc>
+          <w:tcPr>
+            <w:tcW w:w="986" w:type="dxa"/>
+            <w:tcBorders>
+              <w:top w:val="single" w:sz="4" w:space="0" w:color="000000"/>
+              <w:left w:val="single" w:sz="4" w:space="0" w:color="000000"/>
+              <w:bottom w:val="single" w:sz="4" w:space="0" w:color="000000"/>
+              <w:insideH w:val="single" w:sz="4" w:space="0" w:color="000000"/>
+            </w:tcBorders>
+            <w:shd w:fill="auto" w:val="clear"/>
+          </w:tcPr>
+          <w:p>
+            <w:pPr>
+              <w:pStyle w:val="TableContents"/>
+              <w:jc w:val="left"/>
+              <w:rPr>
+                <w:rFonts w:ascii="Times New Roman" w:hAnsi="Times New Roman"/>
+                <w:b w:val="false"/>
+                <w:b w:val="false"/>
+                <w:bCs w:val="false"/>
+                <w:i w:val="false"/>
+                <w:i w:val="false"/>
+                <w:iCs w:val="false"/>
+                <w:strike w:val="false"/>
+                <w:dstrike w:val="false"/>
+                <w:outline w:val="false"/>
+                <w:shadow w:val="false"/>
+                <w:color w:val="000000"/>
+                <w:sz w:val="24"/>
+                <w:szCs w:val="24"/>
+                <w:u w:val="none"/>
+              </w:rPr>
+            </w:pPr>
+            <w:ins w:id="123" w:author="Unknown Author" w:date="2019-10-03T09:28:53Z">
+              <w:r>
+                <w:rPr>
+                  <w:rFonts w:ascii="Times New Roman" w:hAnsi="Times New Roman"/>
+                  <w:b w:val="false"/>
+                  <w:bCs w:val="false"/>
+                  <w:i w:val="false"/>
+                  <w:iCs w:val="false"/>
+                  <w:strike w:val="false"/>
+                  <w:dstrike w:val="false"/>
+                  <w:outline w:val="false"/>
+                  <w:shadow w:val="false"/>
+                  <w:color w:val="000000"/>
+                  <w:sz w:val="22"/>
+                  <w:szCs w:val="22"/>
+                  <w:u w:val="none"/>
+                </w:rPr>
+                <w:t>Mmd</w:t>
+              </w:r>
+            </w:ins>
+          </w:p>
+        </w:tc>
+        <w:tc>
+          <w:tcPr>
+            <w:tcW w:w="1842" w:type="dxa"/>
+            <w:tcBorders>
+              <w:top w:val="single" w:sz="4" w:space="0" w:color="000000"/>
+              <w:left w:val="single" w:sz="4" w:space="0" w:color="000000"/>
+              <w:bottom w:val="single" w:sz="4" w:space="0" w:color="000000"/>
+              <w:insideH w:val="single" w:sz="4" w:space="0" w:color="000000"/>
+            </w:tcBorders>
+            <w:shd w:fill="auto" w:val="clear"/>
+          </w:tcPr>
+          <w:p>
+            <w:pPr>
+              <w:pStyle w:val="TableContents"/>
+              <w:jc w:val="left"/>
+              <w:rPr>
+                <w:rFonts w:ascii="Times New Roman" w:hAnsi="Times New Roman"/>
+                <w:b w:val="false"/>
+                <w:b w:val="false"/>
+                <w:bCs w:val="false"/>
+                <w:i w:val="false"/>
+                <w:i w:val="false"/>
+                <w:iCs w:val="false"/>
+                <w:strike w:val="false"/>
+                <w:dstrike w:val="false"/>
+                <w:outline w:val="false"/>
+                <w:shadow w:val="false"/>
+                <w:color w:val="000000"/>
+                <w:sz w:val="24"/>
+                <w:szCs w:val="24"/>
+                <w:u w:val="none"/>
+              </w:rPr>
+            </w:pPr>
+            <w:ins w:id="124" w:author="Unknown Author" w:date="2019-10-03T09:28:53Z">
+              <w:r>
+                <w:rPr>
+                  <w:rFonts w:ascii="Times New Roman" w:hAnsi="Times New Roman"/>
+                  <w:b w:val="false"/>
+                  <w:bCs w:val="false"/>
+                  <w:i w:val="false"/>
+                  <w:iCs w:val="false"/>
+                  <w:strike w:val="false"/>
+                  <w:dstrike w:val="false"/>
+                  <w:outline w:val="false"/>
+                  <w:shadow w:val="false"/>
+                  <w:color w:val="000000"/>
+                  <w:sz w:val="22"/>
+                  <w:szCs w:val="22"/>
+                  <w:u w:val="none"/>
+                </w:rPr>
+                <w:t>[0 – 0.2]</w:t>
+              </w:r>
+            </w:ins>
+          </w:p>
+        </w:tc>
+        <w:tc>
+          <w:tcPr>
+            <w:tcW w:w="3302" w:type="dxa"/>
+            <w:tcBorders>
+              <w:top w:val="single" w:sz="4" w:space="0" w:color="000000"/>
+              <w:left w:val="single" w:sz="4" w:space="0" w:color="000000"/>
+              <w:bottom w:val="single" w:sz="4" w:space="0" w:color="000000"/>
+              <w:insideH w:val="single" w:sz="4" w:space="0" w:color="000000"/>
+            </w:tcBorders>
+            <w:shd w:fill="auto" w:val="clear"/>
+          </w:tcPr>
+          <w:p>
+            <w:pPr>
+              <w:pStyle w:val="TableContents"/>
+              <w:jc w:val="left"/>
+              <w:rPr>
+                <w:sz w:val="22"/>
+                <w:szCs w:val="22"/>
+              </w:rPr>
+            </w:pPr>
+            <w:ins w:id="125" w:author="Unknown Author" w:date="2019-10-03T10:10:25Z">
+              <w:r>
+                <w:rPr>
+                  <w:rFonts w:ascii="Times New Roman" w:hAnsi="Times New Roman"/>
+                  <w:b w:val="false"/>
+                  <w:bCs w:val="false"/>
+                  <w:i w:val="false"/>
+                  <w:iCs w:val="false"/>
+                  <w:strike w:val="false"/>
+                  <w:dstrike w:val="false"/>
+                  <w:outline w:val="false"/>
+                  <w:shadow w:val="false"/>
+                  <w:color w:val="000000"/>
+                  <w:sz w:val="22"/>
+                  <w:szCs w:val="22"/>
+                  <w:u w:val="none"/>
+                </w:rPr>
+                <w:t>28</w:t>
+              </w:r>
+            </w:ins>
+          </w:p>
+        </w:tc>
+        <w:tc>
+          <w:tcPr>
+            <w:tcW w:w="2209" w:type="dxa"/>
+            <w:tcBorders>
+              <w:top w:val="single" w:sz="4" w:space="0" w:color="000000"/>
+              <w:left w:val="single" w:sz="4" w:space="0" w:color="000000"/>
+              <w:bottom w:val="single" w:sz="4" w:space="0" w:color="000000"/>
+              <w:right w:val="single" w:sz="4" w:space="0" w:color="000000"/>
+              <w:insideH w:val="single" w:sz="4" w:space="0" w:color="000000"/>
+              <w:insideV w:val="single" w:sz="4" w:space="0" w:color="000000"/>
+            </w:tcBorders>
+            <w:shd w:fill="auto" w:val="clear"/>
+          </w:tcPr>
+          <w:p>
+            <w:pPr>
+              <w:pStyle w:val="PreformattedText"/>
+              <w:jc w:val="left"/>
+              <w:rPr>
+                <w:sz w:val="22"/>
+                <w:szCs w:val="22"/>
+              </w:rPr>
+            </w:pPr>
+            <w:ins w:id="126" w:author="Unknown Author" w:date="2019-10-03T10:11:13Z">
+              <w:r>
+                <w:rPr>
+                  <w:rFonts w:ascii="Times New Roman" w:hAnsi="Times New Roman"/>
+                  <w:b w:val="false"/>
+                  <w:bCs w:val="false"/>
+                  <w:i w:val="false"/>
+                  <w:iCs w:val="false"/>
+                  <w:strike w:val="false"/>
+                  <w:dstrike w:val="false"/>
+                  <w:outline w:val="false"/>
+                  <w:shadow w:val="false"/>
+                  <w:color w:val="000000"/>
+                  <w:sz w:val="22"/>
+                  <w:szCs w:val="22"/>
+                  <w:u w:val="none"/>
+                </w:rPr>
+                <w:t>-</w:t>
+              </w:r>
+            </w:ins>
+            <w:ins w:id="127" w:author="Unknown Author" w:date="2019-10-03T10:11:13Z">
+              <w:r>
+                <w:rPr>
+                  <w:rFonts w:ascii="Times New Roman" w:hAnsi="Times New Roman"/>
+                  <w:b w:val="false"/>
+                  <w:bCs w:val="false"/>
+                  <w:i w:val="false"/>
+                  <w:iCs w:val="false"/>
+                  <w:strike w:val="false"/>
+                  <w:dstrike w:val="false"/>
+                  <w:outline w:val="false"/>
+                  <w:shadow w:val="false"/>
+                  <w:color w:val="000000"/>
+                  <w:sz w:val="22"/>
+                  <w:szCs w:val="22"/>
+                  <w:u w:val="none"/>
+                </w:rPr>
+                <w:t>1.32</w:t>
+              </w:r>
+            </w:ins>
+          </w:p>
+        </w:tc>
+      </w:tr>
+      <w:tr>
+        <w:trPr/>
+        <w:tc>
+          <w:tcPr>
+            <w:tcW w:w="986" w:type="dxa"/>
+            <w:tcBorders>
+              <w:top w:val="single" w:sz="4" w:space="0" w:color="000000"/>
+              <w:left w:val="single" w:sz="4" w:space="0" w:color="000000"/>
+              <w:bottom w:val="single" w:sz="4" w:space="0" w:color="000000"/>
+              <w:insideH w:val="single" w:sz="4" w:space="0" w:color="000000"/>
+            </w:tcBorders>
+            <w:shd w:fill="auto" w:val="clear"/>
+          </w:tcPr>
+          <w:p>
+            <w:pPr>
+              <w:pStyle w:val="TableContents"/>
+              <w:jc w:val="left"/>
+              <w:rPr>
+                <w:rFonts w:ascii="Times New Roman" w:hAnsi="Times New Roman"/>
+                <w:b w:val="false"/>
+                <w:b w:val="false"/>
+                <w:bCs w:val="false"/>
+                <w:i w:val="false"/>
+                <w:i w:val="false"/>
+                <w:iCs w:val="false"/>
+                <w:strike w:val="false"/>
+                <w:dstrike w:val="false"/>
+                <w:outline w:val="false"/>
+                <w:shadow w:val="false"/>
+                <w:color w:val="000000"/>
+                <w:sz w:val="24"/>
+                <w:szCs w:val="24"/>
+                <w:u w:val="none"/>
+              </w:rPr>
+            </w:pPr>
+            <w:ins w:id="128" w:author="Unknown Author" w:date="2019-10-03T09:28:53Z">
+              <w:r>
+                <w:rPr>
+                  <w:rFonts w:ascii="Times New Roman" w:hAnsi="Times New Roman"/>
+                  <w:b w:val="false"/>
+                  <w:bCs w:val="false"/>
+                  <w:i w:val="false"/>
+                  <w:iCs w:val="false"/>
+                  <w:strike w:val="false"/>
+                  <w:dstrike w:val="false"/>
+                  <w:outline w:val="false"/>
+                  <w:shadow w:val="false"/>
+                  <w:color w:val="000000"/>
+                  <w:sz w:val="22"/>
+                  <w:szCs w:val="22"/>
+                  <w:u w:val="none"/>
+                </w:rPr>
+                <w:t>Hybrids</w:t>
+              </w:r>
+            </w:ins>
+          </w:p>
+        </w:tc>
+        <w:tc>
+          <w:tcPr>
+            <w:tcW w:w="1842" w:type="dxa"/>
+            <w:tcBorders>
+              <w:top w:val="single" w:sz="4" w:space="0" w:color="000000"/>
+              <w:left w:val="single" w:sz="4" w:space="0" w:color="000000"/>
+              <w:bottom w:val="single" w:sz="4" w:space="0" w:color="000000"/>
+              <w:insideH w:val="single" w:sz="4" w:space="0" w:color="000000"/>
+            </w:tcBorders>
+            <w:shd w:fill="auto" w:val="clear"/>
+          </w:tcPr>
+          <w:p>
+            <w:pPr>
+              <w:pStyle w:val="TableContents"/>
+              <w:jc w:val="left"/>
+              <w:rPr>
+                <w:rFonts w:ascii="Times New Roman" w:hAnsi="Times New Roman"/>
+                <w:b w:val="false"/>
+                <w:b w:val="false"/>
+                <w:bCs w:val="false"/>
+                <w:i w:val="false"/>
+                <w:i w:val="false"/>
+                <w:iCs w:val="false"/>
+                <w:strike w:val="false"/>
+                <w:dstrike w:val="false"/>
+                <w:outline w:val="false"/>
+                <w:shadow w:val="false"/>
+                <w:color w:val="000000"/>
+                <w:sz w:val="24"/>
+                <w:szCs w:val="24"/>
+                <w:u w:val="none"/>
+              </w:rPr>
+            </w:pPr>
+            <w:ins w:id="129" w:author="Unknown Author" w:date="2019-10-03T09:28:53Z">
+              <w:r>
+                <w:rPr>
+                  <w:rFonts w:ascii="Times New Roman" w:hAnsi="Times New Roman"/>
+                  <w:b w:val="false"/>
+                  <w:bCs w:val="false"/>
+                  <w:i w:val="false"/>
+                  <w:iCs w:val="false"/>
+                  <w:strike w:val="false"/>
+                  <w:dstrike w:val="false"/>
+                  <w:outline w:val="false"/>
+                  <w:shadow w:val="false"/>
+                  <w:color w:val="000000"/>
+                  <w:sz w:val="22"/>
+                  <w:szCs w:val="22"/>
+                  <w:u w:val="none"/>
+                </w:rPr>
+                <w:t>[0.2 – 0.6]</w:t>
+              </w:r>
+            </w:ins>
+          </w:p>
+        </w:tc>
+        <w:tc>
+          <w:tcPr>
+            <w:tcW w:w="3302" w:type="dxa"/>
+            <w:tcBorders>
+              <w:top w:val="single" w:sz="4" w:space="0" w:color="000000"/>
+              <w:left w:val="single" w:sz="4" w:space="0" w:color="000000"/>
+              <w:bottom w:val="single" w:sz="4" w:space="0" w:color="000000"/>
+              <w:insideH w:val="single" w:sz="4" w:space="0" w:color="000000"/>
+            </w:tcBorders>
+            <w:shd w:fill="auto" w:val="clear"/>
+          </w:tcPr>
+          <w:p>
+            <w:pPr>
+              <w:pStyle w:val="TableContents"/>
+              <w:jc w:val="left"/>
+              <w:rPr>
+                <w:sz w:val="22"/>
+                <w:szCs w:val="22"/>
+              </w:rPr>
+            </w:pPr>
+            <w:ins w:id="130" w:author="Unknown Author" w:date="2019-10-03T10:10:27Z">
+              <w:r>
+                <w:rPr>
+                  <w:rFonts w:ascii="Times New Roman" w:hAnsi="Times New Roman"/>
+                  <w:b w:val="false"/>
+                  <w:bCs w:val="false"/>
+                  <w:i w:val="false"/>
+                  <w:iCs w:val="false"/>
+                  <w:strike w:val="false"/>
+                  <w:dstrike w:val="false"/>
+                  <w:outline w:val="false"/>
+                  <w:shadow w:val="false"/>
+                  <w:color w:val="000000"/>
+                  <w:sz w:val="22"/>
+                  <w:szCs w:val="22"/>
+                  <w:u w:val="none"/>
+                </w:rPr>
+                <w:t>8</w:t>
+              </w:r>
+            </w:ins>
+          </w:p>
+        </w:tc>
+        <w:tc>
+          <w:tcPr>
+            <w:tcW w:w="2209" w:type="dxa"/>
+            <w:tcBorders>
+              <w:top w:val="single" w:sz="4" w:space="0" w:color="000000"/>
+              <w:left w:val="single" w:sz="4" w:space="0" w:color="000000"/>
+              <w:bottom w:val="single" w:sz="4" w:space="0" w:color="000000"/>
+              <w:right w:val="single" w:sz="4" w:space="0" w:color="000000"/>
+              <w:insideH w:val="single" w:sz="4" w:space="0" w:color="000000"/>
+              <w:insideV w:val="single" w:sz="4" w:space="0" w:color="000000"/>
+            </w:tcBorders>
+            <w:shd w:fill="auto" w:val="clear"/>
+          </w:tcPr>
+          <w:p>
+            <w:pPr>
+              <w:pStyle w:val="TableContents"/>
+              <w:jc w:val="left"/>
+              <w:rPr>
+                <w:sz w:val="22"/>
+                <w:szCs w:val="22"/>
+              </w:rPr>
+            </w:pPr>
+            <w:ins w:id="131" w:author="Unknown Author" w:date="2019-10-03T10:11:21Z">
+              <w:r>
+                <w:rPr>
+                  <w:rFonts w:ascii="Times New Roman" w:hAnsi="Times New Roman"/>
+                  <w:b w:val="false"/>
+                  <w:bCs w:val="false"/>
+                  <w:i w:val="false"/>
+                  <w:iCs w:val="false"/>
+                  <w:strike w:val="false"/>
+                  <w:dstrike w:val="false"/>
+                  <w:outline w:val="false"/>
+                  <w:shadow w:val="false"/>
+                  <w:color w:val="000000"/>
+                  <w:sz w:val="24"/>
+                  <w:szCs w:val="24"/>
+                  <w:u w:val="none"/>
+                </w:rPr>
+                <w:t>-</w:t>
+              </w:r>
+            </w:ins>
+            <w:ins w:id="132" w:author="Unknown Author" w:date="2019-10-03T10:11:21Z">
+              <w:r>
+                <w:rPr>
+                  <w:rFonts w:ascii="Times New Roman" w:hAnsi="Times New Roman"/>
+                  <w:b w:val="false"/>
+                  <w:bCs w:val="false"/>
+                  <w:i w:val="false"/>
+                  <w:iCs w:val="false"/>
+                  <w:strike w:val="false"/>
+                  <w:dstrike w:val="false"/>
+                  <w:outline w:val="false"/>
+                  <w:shadow w:val="false"/>
+                  <w:color w:val="000000"/>
+                  <w:sz w:val="24"/>
+                  <w:szCs w:val="24"/>
+                  <w:u w:val="none"/>
+                </w:rPr>
+                <w:t>3.35</w:t>
+              </w:r>
+            </w:ins>
+          </w:p>
+        </w:tc>
+      </w:tr>
+      <w:tr>
+        <w:trPr/>
+        <w:tc>
+          <w:tcPr>
+            <w:tcW w:w="986" w:type="dxa"/>
+            <w:tcBorders>
+              <w:top w:val="single" w:sz="4" w:space="0" w:color="000000"/>
+              <w:left w:val="single" w:sz="4" w:space="0" w:color="000000"/>
+              <w:bottom w:val="single" w:sz="4" w:space="0" w:color="000000"/>
+              <w:insideH w:val="single" w:sz="4" w:space="0" w:color="000000"/>
+            </w:tcBorders>
+            <w:shd w:fill="auto" w:val="clear"/>
+          </w:tcPr>
+          <w:p>
+            <w:pPr>
+              <w:pStyle w:val="TableContents"/>
+              <w:jc w:val="left"/>
+              <w:rPr>
+                <w:rFonts w:ascii="Times New Roman" w:hAnsi="Times New Roman"/>
+                <w:b w:val="false"/>
+                <w:b w:val="false"/>
+                <w:bCs w:val="false"/>
+                <w:i w:val="false"/>
+                <w:i w:val="false"/>
+                <w:iCs w:val="false"/>
+                <w:strike w:val="false"/>
+                <w:dstrike w:val="false"/>
+                <w:outline w:val="false"/>
+                <w:shadow w:val="false"/>
+                <w:color w:val="000000"/>
+                <w:sz w:val="24"/>
+                <w:szCs w:val="24"/>
+                <w:u w:val="none"/>
+              </w:rPr>
+            </w:pPr>
+            <w:ins w:id="133" w:author="Unknown Author" w:date="2019-10-03T09:28:53Z">
+              <w:r>
+                <w:rPr>
+                  <w:rFonts w:ascii="Times New Roman" w:hAnsi="Times New Roman"/>
+                  <w:b w:val="false"/>
+                  <w:bCs w:val="false"/>
+                  <w:i w:val="false"/>
+                  <w:iCs w:val="false"/>
+                  <w:strike w:val="false"/>
+                  <w:dstrike w:val="false"/>
+                  <w:outline w:val="false"/>
+                  <w:shadow w:val="false"/>
+                  <w:color w:val="000000"/>
+                  <w:sz w:val="22"/>
+                  <w:szCs w:val="22"/>
+                  <w:u w:val="none"/>
+                </w:rPr>
+                <w:t>Mmm</w:t>
+              </w:r>
+            </w:ins>
+          </w:p>
+        </w:tc>
+        <w:tc>
+          <w:tcPr>
+            <w:tcW w:w="1842" w:type="dxa"/>
+            <w:tcBorders>
+              <w:top w:val="single" w:sz="4" w:space="0" w:color="000000"/>
+              <w:left w:val="single" w:sz="4" w:space="0" w:color="000000"/>
+              <w:bottom w:val="single" w:sz="4" w:space="0" w:color="000000"/>
+              <w:insideH w:val="single" w:sz="4" w:space="0" w:color="000000"/>
+            </w:tcBorders>
+            <w:shd w:fill="auto" w:val="clear"/>
+          </w:tcPr>
+          <w:p>
+            <w:pPr>
+              <w:pStyle w:val="TableContents"/>
+              <w:jc w:val="left"/>
+              <w:rPr>
+                <w:rFonts w:ascii="Times New Roman" w:hAnsi="Times New Roman"/>
+                <w:b w:val="false"/>
+                <w:b w:val="false"/>
+                <w:bCs w:val="false"/>
+                <w:i w:val="false"/>
+                <w:i w:val="false"/>
+                <w:iCs w:val="false"/>
+                <w:strike w:val="false"/>
+                <w:dstrike w:val="false"/>
+                <w:outline w:val="false"/>
+                <w:shadow w:val="false"/>
+                <w:color w:val="000000"/>
+                <w:sz w:val="24"/>
+                <w:szCs w:val="24"/>
+                <w:u w:val="none"/>
+              </w:rPr>
+            </w:pPr>
+            <w:ins w:id="134" w:author="Unknown Author" w:date="2019-10-03T09:28:53Z">
+              <w:r>
+                <w:rPr>
+                  <w:rFonts w:ascii="Times New Roman" w:hAnsi="Times New Roman"/>
+                  <w:b w:val="false"/>
+                  <w:bCs w:val="false"/>
+                  <w:i w:val="false"/>
+                  <w:iCs w:val="false"/>
+                  <w:strike w:val="false"/>
+                  <w:dstrike w:val="false"/>
+                  <w:outline w:val="false"/>
+                  <w:shadow w:val="false"/>
+                  <w:color w:val="000000"/>
+                  <w:sz w:val="22"/>
+                  <w:szCs w:val="22"/>
+                  <w:u w:val="none"/>
+                </w:rPr>
+                <w:t>[0.6 – 1]</w:t>
+              </w:r>
+            </w:ins>
+          </w:p>
+        </w:tc>
+        <w:tc>
+          <w:tcPr>
+            <w:tcW w:w="3302" w:type="dxa"/>
+            <w:tcBorders>
+              <w:top w:val="single" w:sz="4" w:space="0" w:color="000000"/>
+              <w:left w:val="single" w:sz="4" w:space="0" w:color="000000"/>
+              <w:bottom w:val="single" w:sz="4" w:space="0" w:color="000000"/>
+              <w:insideH w:val="single" w:sz="4" w:space="0" w:color="000000"/>
+            </w:tcBorders>
+            <w:shd w:fill="auto" w:val="clear"/>
+          </w:tcPr>
+          <w:p>
+            <w:pPr>
+              <w:pStyle w:val="TableContents"/>
+              <w:jc w:val="left"/>
+              <w:rPr>
+                <w:sz w:val="22"/>
+                <w:szCs w:val="22"/>
+              </w:rPr>
+            </w:pPr>
+            <w:ins w:id="135" w:author="Unknown Author" w:date="2019-10-03T10:10:29Z">
+              <w:r>
+                <w:rPr>
+                  <w:rFonts w:ascii="Times New Roman" w:hAnsi="Times New Roman"/>
+                  <w:b w:val="false"/>
+                  <w:bCs w:val="false"/>
+                  <w:i w:val="false"/>
+                  <w:iCs w:val="false"/>
+                  <w:strike w:val="false"/>
+                  <w:dstrike w:val="false"/>
+                  <w:outline w:val="false"/>
+                  <w:shadow w:val="false"/>
+                  <w:color w:val="000000"/>
+                  <w:sz w:val="22"/>
+                  <w:szCs w:val="22"/>
+                  <w:u w:val="none"/>
+                </w:rPr>
+                <w:t>34</w:t>
+              </w:r>
+            </w:ins>
+          </w:p>
+        </w:tc>
+        <w:tc>
+          <w:tcPr>
+            <w:tcW w:w="2209" w:type="dxa"/>
+            <w:tcBorders>
+              <w:top w:val="single" w:sz="4" w:space="0" w:color="000000"/>
+              <w:left w:val="single" w:sz="4" w:space="0" w:color="000000"/>
+              <w:bottom w:val="single" w:sz="4" w:space="0" w:color="000000"/>
+              <w:right w:val="single" w:sz="4" w:space="0" w:color="000000"/>
+              <w:insideH w:val="single" w:sz="4" w:space="0" w:color="000000"/>
+              <w:insideV w:val="single" w:sz="4" w:space="0" w:color="000000"/>
+            </w:tcBorders>
+            <w:shd w:fill="auto" w:val="clear"/>
+          </w:tcPr>
+          <w:p>
+            <w:pPr>
+              <w:pStyle w:val="TableContents"/>
+              <w:jc w:val="left"/>
+              <w:rPr>
+                <w:sz w:val="22"/>
+              </w:rPr>
+            </w:pPr>
+            <w:ins w:id="136" w:author="Unknown Author" w:date="2019-10-03T10:11:25Z">
+              <w:r>
+                <w:rPr>
+                  <w:rFonts w:ascii="Times New Roman" w:hAnsi="Times New Roman"/>
+                  <w:b w:val="false"/>
+                  <w:bCs w:val="false"/>
+                  <w:i w:val="false"/>
+                  <w:iCs w:val="false"/>
+                  <w:strike w:val="false"/>
+                  <w:dstrike w:val="false"/>
+                  <w:outline w:val="false"/>
+                  <w:shadow w:val="false"/>
+                  <w:color w:val="000000"/>
+                  <w:sz w:val="22"/>
+                  <w:szCs w:val="22"/>
+                  <w:u w:val="none"/>
+                </w:rPr>
+                <w:t>-</w:t>
+              </w:r>
+            </w:ins>
+            <w:ins w:id="137" w:author="Unknown Author" w:date="2019-10-03T10:11:25Z">
+              <w:r>
+                <w:rPr>
+                  <w:rFonts w:ascii="Times New Roman" w:hAnsi="Times New Roman"/>
+                  <w:b w:val="false"/>
+                  <w:bCs w:val="false"/>
+                  <w:i w:val="false"/>
+                  <w:iCs w:val="false"/>
+                  <w:strike w:val="false"/>
+                  <w:dstrike w:val="false"/>
+                  <w:outline w:val="false"/>
+                  <w:shadow w:val="false"/>
+                  <w:color w:val="000000"/>
+                  <w:sz w:val="22"/>
+                  <w:szCs w:val="22"/>
+                  <w:u w:val="none"/>
+                </w:rPr>
+                <w:t>1.78</w:t>
+              </w:r>
+            </w:ins>
+          </w:p>
+        </w:tc>
+      </w:tr>
+    </w:tbl>
+    <w:p>
+      <w:pPr>
+        <w:pStyle w:val="Normal"/>
+        <w:spacing w:before="0" w:after="0"/>
+        <w:ind w:right="-33" w:hanging="0"/>
+        <w:jc w:val="both"/>
+        <w:rPr>
+          <w:rFonts w:ascii="Times New Roman" w:hAnsi="Times New Roman" w:eastAsia="Times New Roman" w:cs="Times New Roman"/>
+        </w:rPr>
+      </w:pPr>
+      <w:ins w:id="138" w:author="Unknown Author" w:date="2019-10-03T10:27:23Z">
+        <w:r>
+          <w:rPr>
+            <w:rFonts w:eastAsia="Times New Roman" w:cs="Times New Roman" w:ascii="Times New Roman" w:hAnsi="Times New Roman"/>
+          </w:rPr>
+        </w:r>
+      </w:ins>
+    </w:p>
+    <w:tbl>
+      <w:tblPr>
+        <w:tblW w:w="9235" w:type="dxa"/>
+        <w:jc w:val="left"/>
+        <w:tblInd w:w="0" w:type="dxa"/>
+        <w:tblBorders>
+          <w:top w:val="single" w:sz="4" w:space="0" w:color="000000"/>
+          <w:left w:val="single" w:sz="4" w:space="0" w:color="000000"/>
+          <w:bottom w:val="single" w:sz="4" w:space="0" w:color="000000"/>
+          <w:insideH w:val="single" w:sz="4" w:space="0" w:color="000000"/>
+        </w:tblBorders>
+        <w:tblCellMar>
+          <w:top w:w="55" w:type="dxa"/>
+          <w:left w:w="55" w:type="dxa"/>
+          <w:bottom w:w="55" w:type="dxa"/>
+          <w:right w:w="55" w:type="dxa"/>
+        </w:tblCellMar>
+      </w:tblPr>
+      <w:tblGrid>
+        <w:gridCol w:w="1063"/>
+        <w:gridCol w:w="1997"/>
+        <w:gridCol w:w="3590"/>
+        <w:gridCol w:w="2585"/>
+      </w:tblGrid>
+      <w:tr>
+        <w:trPr/>
+        <w:tc>
+          <w:tcPr>
+            <w:tcW w:w="1063" w:type="dxa"/>
+            <w:tcBorders>
+              <w:top w:val="single" w:sz="4" w:space="0" w:color="000000"/>
+              <w:left w:val="single" w:sz="4" w:space="0" w:color="000000"/>
+              <w:bottom w:val="single" w:sz="4" w:space="0" w:color="000000"/>
+              <w:insideH w:val="single" w:sz="4" w:space="0" w:color="000000"/>
+            </w:tcBorders>
+            <w:shd w:fill="auto" w:val="clear"/>
+          </w:tcPr>
+          <w:p>
+            <w:pPr>
+              <w:pStyle w:val="TableContents"/>
+              <w:jc w:val="left"/>
+              <w:rPr/>
+            </w:pPr>
+            <w:ins w:id="139" w:author="Unknown Author" w:date="2019-10-03T10:27:23Z">
+              <w:r>
+                <w:rPr>
+                  <w:rFonts w:ascii="Times new roman" w:hAnsi="Times new roman"/>
+                  <w:b w:val="false"/>
+                  <w:bCs w:val="false"/>
+                  <w:i w:val="false"/>
+                  <w:iCs w:val="false"/>
+                  <w:strike w:val="false"/>
+                  <w:dstrike w:val="false"/>
+                  <w:outline w:val="false"/>
+                  <w:shadow w:val="false"/>
+                  <w:color w:val="000000"/>
+                  <w:sz w:val="22"/>
+                  <w:szCs w:val="22"/>
+                  <w:u w:val="none"/>
+                </w:rPr>
+                <w:t>Genotype</w:t>
+              </w:r>
+            </w:ins>
+          </w:p>
+        </w:tc>
+        <w:tc>
+          <w:tcPr>
+            <w:tcW w:w="1997" w:type="dxa"/>
+            <w:tcBorders>
+              <w:top w:val="single" w:sz="4" w:space="0" w:color="000000"/>
+              <w:left w:val="single" w:sz="4" w:space="0" w:color="000000"/>
+              <w:bottom w:val="single" w:sz="4" w:space="0" w:color="000000"/>
+              <w:insideH w:val="single" w:sz="4" w:space="0" w:color="000000"/>
+            </w:tcBorders>
+            <w:shd w:fill="auto" w:val="clear"/>
+          </w:tcPr>
+          <w:p>
+            <w:pPr>
+              <w:pStyle w:val="TableContents"/>
+              <w:jc w:val="left"/>
+              <w:rPr/>
+            </w:pPr>
+            <w:ins w:id="140" w:author="Unknown Author" w:date="2019-10-03T10:27:23Z">
+              <w:r>
+                <w:rPr>
+                  <w:rFonts w:ascii="Times new roman" w:hAnsi="Times new roman"/>
+                  <w:b w:val="false"/>
+                  <w:bCs w:val="false"/>
+                  <w:i w:val="false"/>
+                  <w:iCs w:val="false"/>
+                  <w:strike w:val="false"/>
+                  <w:dstrike w:val="false"/>
+                  <w:outline w:val="false"/>
+                  <w:shadow w:val="false"/>
+                  <w:color w:val="000000"/>
+                  <w:sz w:val="22"/>
+                  <w:szCs w:val="22"/>
+                  <w:u w:val="none"/>
+                </w:rPr>
+                <w:t>Hybrid index range</w:t>
+              </w:r>
+            </w:ins>
+          </w:p>
+        </w:tc>
+        <w:tc>
+          <w:tcPr>
+            <w:tcW w:w="3590" w:type="dxa"/>
+            <w:tcBorders>
+              <w:top w:val="single" w:sz="4" w:space="0" w:color="000000"/>
+              <w:left w:val="single" w:sz="4" w:space="0" w:color="000000"/>
+              <w:bottom w:val="single" w:sz="4" w:space="0" w:color="000000"/>
+              <w:insideH w:val="single" w:sz="4" w:space="0" w:color="000000"/>
+            </w:tcBorders>
+            <w:shd w:fill="auto" w:val="clear"/>
+          </w:tcPr>
+          <w:p>
+            <w:pPr>
+              <w:pStyle w:val="TableContents"/>
+              <w:jc w:val="left"/>
+              <w:rPr/>
+            </w:pPr>
+            <w:ins w:id="141" w:author="Unknown Author" w:date="2019-10-03T10:27:23Z">
+              <w:r>
+                <w:rPr>
+                  <w:rFonts w:ascii="Times new roman" w:hAnsi="Times new roman"/>
+                  <w:b w:val="false"/>
+                  <w:bCs w:val="false"/>
+                  <w:i w:val="false"/>
+                  <w:iCs w:val="false"/>
+                  <w:strike w:val="false"/>
+                  <w:dstrike w:val="false"/>
+                  <w:outline w:val="false"/>
+                  <w:shadow w:val="false"/>
+                  <w:color w:val="000000"/>
+                  <w:sz w:val="22"/>
+                  <w:szCs w:val="22"/>
+                  <w:u w:val="none"/>
+                </w:rPr>
+                <w:t xml:space="preserve">Number of infected mice examined </w:t>
+              </w:r>
+            </w:ins>
+          </w:p>
+        </w:tc>
+        <w:tc>
+          <w:tcPr>
+            <w:tcW w:w="2585" w:type="dxa"/>
+            <w:tcBorders>
+              <w:top w:val="single" w:sz="4" w:space="0" w:color="000000"/>
+              <w:left w:val="single" w:sz="4" w:space="0" w:color="000000"/>
+              <w:bottom w:val="single" w:sz="4" w:space="0" w:color="000000"/>
+              <w:right w:val="single" w:sz="4" w:space="0" w:color="000000"/>
+              <w:insideH w:val="single" w:sz="4" w:space="0" w:color="000000"/>
+              <w:insideV w:val="single" w:sz="4" w:space="0" w:color="000000"/>
+            </w:tcBorders>
+            <w:shd w:fill="auto" w:val="clear"/>
+          </w:tcPr>
+          <w:p>
+            <w:pPr>
+              <w:pStyle w:val="TableContents"/>
+              <w:jc w:val="left"/>
+              <w:rPr/>
+            </w:pPr>
+            <w:ins w:id="142" w:author="Unknown Author" w:date="2019-10-03T10:27:23Z">
+              <w:r>
+                <w:rPr>
+                  <w:rFonts w:ascii="Times new roman" w:hAnsi="Times new roman"/>
+                  <w:b w:val="false"/>
+                  <w:bCs w:val="false"/>
+                  <w:i w:val="false"/>
+                  <w:iCs w:val="false"/>
+                  <w:strike w:val="false"/>
+                  <w:dstrike w:val="false"/>
+                  <w:outline w:val="false"/>
+                  <w:shadow w:val="false"/>
+                  <w:color w:val="000000"/>
+                  <w:sz w:val="22"/>
+                  <w:szCs w:val="22"/>
+                  <w:u w:val="none"/>
+                </w:rPr>
+                <w:t>Mean pinworms intensity</w:t>
+              </w:r>
+            </w:ins>
+          </w:p>
+        </w:tc>
+      </w:tr>
+      <w:tr>
+        <w:trPr/>
+        <w:tc>
+          <w:tcPr>
+            <w:tcW w:w="1063" w:type="dxa"/>
+            <w:tcBorders>
+              <w:top w:val="single" w:sz="4" w:space="0" w:color="000000"/>
+              <w:left w:val="single" w:sz="4" w:space="0" w:color="000000"/>
+              <w:bottom w:val="single" w:sz="4" w:space="0" w:color="000000"/>
+              <w:insideH w:val="single" w:sz="4" w:space="0" w:color="000000"/>
+            </w:tcBorders>
+            <w:shd w:fill="auto" w:val="clear"/>
+          </w:tcPr>
+          <w:p>
+            <w:pPr>
+              <w:pStyle w:val="TableContents"/>
+              <w:jc w:val="left"/>
+              <w:rPr/>
+            </w:pPr>
+            <w:ins w:id="143" w:author="Unknown Author" w:date="2019-10-03T10:27:23Z">
+              <w:r>
+                <w:rPr>
+                  <w:rFonts w:ascii="Times new roman" w:hAnsi="Times new roman"/>
+                  <w:b w:val="false"/>
+                  <w:bCs w:val="false"/>
+                  <w:i w:val="false"/>
+                  <w:iCs w:val="false"/>
+                  <w:strike w:val="false"/>
+                  <w:dstrike w:val="false"/>
+                  <w:outline w:val="false"/>
+                  <w:shadow w:val="false"/>
+                  <w:color w:val="000000"/>
+                  <w:sz w:val="22"/>
+                  <w:szCs w:val="22"/>
+                  <w:u w:val="none"/>
+                </w:rPr>
+                <w:t>Mmd</w:t>
+              </w:r>
+            </w:ins>
+          </w:p>
+        </w:tc>
+        <w:tc>
+          <w:tcPr>
+            <w:tcW w:w="1997" w:type="dxa"/>
+            <w:tcBorders>
+              <w:top w:val="single" w:sz="4" w:space="0" w:color="000000"/>
+              <w:left w:val="single" w:sz="4" w:space="0" w:color="000000"/>
+              <w:bottom w:val="single" w:sz="4" w:space="0" w:color="000000"/>
+              <w:insideH w:val="single" w:sz="4" w:space="0" w:color="000000"/>
+            </w:tcBorders>
+            <w:shd w:fill="auto" w:val="clear"/>
+          </w:tcPr>
+          <w:p>
+            <w:pPr>
+              <w:pStyle w:val="TableContents"/>
+              <w:jc w:val="left"/>
+              <w:rPr/>
+            </w:pPr>
+            <w:ins w:id="144" w:author="Unknown Author" w:date="2019-10-03T10:27:23Z">
+              <w:r>
+                <w:rPr>
+                  <w:rFonts w:ascii="Times new roman" w:hAnsi="Times new roman"/>
+                  <w:b w:val="false"/>
+                  <w:bCs w:val="false"/>
+                  <w:i w:val="false"/>
+                  <w:iCs w:val="false"/>
+                  <w:strike w:val="false"/>
+                  <w:dstrike w:val="false"/>
+                  <w:outline w:val="false"/>
+                  <w:shadow w:val="false"/>
+                  <w:color w:val="000000"/>
+                  <w:sz w:val="22"/>
+                  <w:szCs w:val="22"/>
+                  <w:u w:val="none"/>
+                </w:rPr>
+                <w:t>[0 – 0.2]</w:t>
+              </w:r>
+            </w:ins>
+          </w:p>
+        </w:tc>
+        <w:tc>
+          <w:tcPr>
+            <w:tcW w:w="3590" w:type="dxa"/>
+            <w:tcBorders>
+              <w:top w:val="single" w:sz="4" w:space="0" w:color="000000"/>
+              <w:left w:val="single" w:sz="4" w:space="0" w:color="000000"/>
+              <w:bottom w:val="single" w:sz="4" w:space="0" w:color="000000"/>
+              <w:insideH w:val="single" w:sz="4" w:space="0" w:color="000000"/>
+            </w:tcBorders>
+            <w:shd w:fill="auto" w:val="clear"/>
+          </w:tcPr>
+          <w:p>
+            <w:pPr>
+              <w:pStyle w:val="TableContents"/>
+              <w:jc w:val="left"/>
+              <w:rPr/>
+            </w:pPr>
+            <w:ins w:id="145" w:author="Unknown Author" w:date="2019-10-03T10:27:23Z">
+              <w:r>
+                <w:rPr>
+                  <w:rFonts w:ascii="Times new roman" w:hAnsi="Times new roman"/>
+                  <w:b w:val="false"/>
+                  <w:bCs w:val="false"/>
+                  <w:i w:val="false"/>
+                  <w:iCs w:val="false"/>
+                  <w:strike w:val="false"/>
+                  <w:dstrike w:val="false"/>
+                  <w:outline w:val="false"/>
+                  <w:shadow w:val="false"/>
+                  <w:color w:val="000000"/>
+                  <w:sz w:val="22"/>
+                  <w:szCs w:val="22"/>
+                  <w:u w:val="none"/>
+                </w:rPr>
+                <w:t>107</w:t>
+              </w:r>
+            </w:ins>
+          </w:p>
+        </w:tc>
+        <w:tc>
+          <w:tcPr>
+            <w:tcW w:w="2585" w:type="dxa"/>
+            <w:tcBorders>
+              <w:top w:val="single" w:sz="4" w:space="0" w:color="000000"/>
+              <w:left w:val="single" w:sz="4" w:space="0" w:color="000000"/>
+              <w:bottom w:val="single" w:sz="4" w:space="0" w:color="000000"/>
+              <w:right w:val="single" w:sz="4" w:space="0" w:color="000000"/>
+              <w:insideH w:val="single" w:sz="4" w:space="0" w:color="000000"/>
+              <w:insideV w:val="single" w:sz="4" w:space="0" w:color="000000"/>
+            </w:tcBorders>
+            <w:shd w:fill="auto" w:val="clear"/>
+          </w:tcPr>
+          <w:p>
+            <w:pPr>
+              <w:pStyle w:val="PreformattedText"/>
+              <w:jc w:val="left"/>
+              <w:rPr/>
+            </w:pPr>
+            <w:ins w:id="146" w:author="Unknown Author" w:date="2019-10-03T10:27:23Z">
+              <w:r>
+                <w:rPr>
+                  <w:rFonts w:ascii="Times new roman" w:hAnsi="Times new roman"/>
+                  <w:b w:val="false"/>
+                  <w:bCs w:val="false"/>
+                  <w:i w:val="false"/>
+                  <w:iCs w:val="false"/>
+                  <w:strike w:val="false"/>
+                  <w:dstrike w:val="false"/>
+                  <w:outline w:val="false"/>
+                  <w:shadow w:val="false"/>
+                  <w:color w:val="000000"/>
+                  <w:sz w:val="22"/>
+                  <w:szCs w:val="22"/>
+                  <w:u w:val="none"/>
+                </w:rPr>
+                <w:t>30.2</w:t>
+              </w:r>
+            </w:ins>
+          </w:p>
+        </w:tc>
+      </w:tr>
+      <w:tr>
+        <w:trPr/>
+        <w:tc>
+          <w:tcPr>
+            <w:tcW w:w="1063" w:type="dxa"/>
+            <w:tcBorders>
+              <w:top w:val="single" w:sz="4" w:space="0" w:color="000000"/>
+              <w:left w:val="single" w:sz="4" w:space="0" w:color="000000"/>
+              <w:bottom w:val="single" w:sz="4" w:space="0" w:color="000000"/>
+              <w:insideH w:val="single" w:sz="4" w:space="0" w:color="000000"/>
+            </w:tcBorders>
+            <w:shd w:fill="auto" w:val="clear"/>
+          </w:tcPr>
+          <w:p>
+            <w:pPr>
+              <w:pStyle w:val="TableContents"/>
+              <w:jc w:val="left"/>
+              <w:rPr/>
+            </w:pPr>
+            <w:ins w:id="147" w:author="Unknown Author" w:date="2019-10-03T10:27:23Z">
+              <w:r>
+                <w:rPr>
+                  <w:rFonts w:ascii="Times new roman" w:hAnsi="Times new roman"/>
+                  <w:b w:val="false"/>
+                  <w:bCs w:val="false"/>
+                  <w:i w:val="false"/>
+                  <w:iCs w:val="false"/>
+                  <w:strike w:val="false"/>
+                  <w:dstrike w:val="false"/>
+                  <w:outline w:val="false"/>
+                  <w:shadow w:val="false"/>
+                  <w:color w:val="000000"/>
+                  <w:sz w:val="22"/>
+                  <w:szCs w:val="22"/>
+                  <w:u w:val="none"/>
+                </w:rPr>
+                <w:t>Hybrids</w:t>
+              </w:r>
+            </w:ins>
+          </w:p>
+        </w:tc>
+        <w:tc>
+          <w:tcPr>
+            <w:tcW w:w="1997" w:type="dxa"/>
+            <w:tcBorders>
+              <w:top w:val="single" w:sz="4" w:space="0" w:color="000000"/>
+              <w:left w:val="single" w:sz="4" w:space="0" w:color="000000"/>
+              <w:bottom w:val="single" w:sz="4" w:space="0" w:color="000000"/>
+              <w:insideH w:val="single" w:sz="4" w:space="0" w:color="000000"/>
+            </w:tcBorders>
+            <w:shd w:fill="auto" w:val="clear"/>
+          </w:tcPr>
+          <w:p>
+            <w:pPr>
+              <w:pStyle w:val="TableContents"/>
+              <w:jc w:val="left"/>
+              <w:rPr/>
+            </w:pPr>
+            <w:ins w:id="148" w:author="Unknown Author" w:date="2019-10-03T10:27:23Z">
+              <w:r>
+                <w:rPr>
+                  <w:rFonts w:ascii="Times new roman" w:hAnsi="Times new roman"/>
+                  <w:b w:val="false"/>
+                  <w:bCs w:val="false"/>
+                  <w:i w:val="false"/>
+                  <w:iCs w:val="false"/>
+                  <w:strike w:val="false"/>
+                  <w:dstrike w:val="false"/>
+                  <w:outline w:val="false"/>
+                  <w:shadow w:val="false"/>
+                  <w:color w:val="000000"/>
+                  <w:sz w:val="22"/>
+                  <w:szCs w:val="22"/>
+                  <w:u w:val="none"/>
+                </w:rPr>
+                <w:t>[0.2 – 0.6]</w:t>
+              </w:r>
+            </w:ins>
+          </w:p>
+        </w:tc>
+        <w:tc>
+          <w:tcPr>
+            <w:tcW w:w="3590" w:type="dxa"/>
+            <w:tcBorders>
+              <w:top w:val="single" w:sz="4" w:space="0" w:color="000000"/>
+              <w:left w:val="single" w:sz="4" w:space="0" w:color="000000"/>
+              <w:bottom w:val="single" w:sz="4" w:space="0" w:color="000000"/>
+              <w:insideH w:val="single" w:sz="4" w:space="0" w:color="000000"/>
+            </w:tcBorders>
+            <w:shd w:fill="auto" w:val="clear"/>
+          </w:tcPr>
+          <w:p>
+            <w:pPr>
+              <w:pStyle w:val="TableContents"/>
+              <w:jc w:val="left"/>
+              <w:rPr/>
+            </w:pPr>
+            <w:ins w:id="149" w:author="Unknown Author" w:date="2019-10-03T10:27:23Z">
+              <w:r>
+                <w:rPr>
+                  <w:rFonts w:ascii="Times new roman" w:hAnsi="Times new roman"/>
+                  <w:b w:val="false"/>
+                  <w:bCs w:val="false"/>
+                  <w:i w:val="false"/>
+                  <w:iCs w:val="false"/>
+                  <w:strike w:val="false"/>
+                  <w:dstrike w:val="false"/>
+                  <w:outline w:val="false"/>
+                  <w:shadow w:val="false"/>
+                  <w:color w:val="000000"/>
+                  <w:sz w:val="22"/>
+                  <w:szCs w:val="22"/>
+                  <w:u w:val="none"/>
+                </w:rPr>
+                <w:t>34</w:t>
+              </w:r>
+            </w:ins>
+          </w:p>
+        </w:tc>
+        <w:tc>
+          <w:tcPr>
+            <w:tcW w:w="2585" w:type="dxa"/>
+            <w:tcBorders>
+              <w:top w:val="single" w:sz="4" w:space="0" w:color="000000"/>
+              <w:left w:val="single" w:sz="4" w:space="0" w:color="000000"/>
+              <w:bottom w:val="single" w:sz="4" w:space="0" w:color="000000"/>
+              <w:right w:val="single" w:sz="4" w:space="0" w:color="000000"/>
+              <w:insideH w:val="single" w:sz="4" w:space="0" w:color="000000"/>
+              <w:insideV w:val="single" w:sz="4" w:space="0" w:color="000000"/>
+            </w:tcBorders>
+            <w:shd w:fill="auto" w:val="clear"/>
+          </w:tcPr>
+          <w:p>
+            <w:pPr>
+              <w:pStyle w:val="TableContents"/>
+              <w:jc w:val="left"/>
+              <w:rPr/>
+            </w:pPr>
+            <w:ins w:id="150" w:author="Unknown Author" w:date="2019-10-03T10:27:23Z">
+              <w:r>
+                <w:rPr>
+                  <w:rFonts w:ascii="Times new roman" w:hAnsi="Times new roman"/>
+                  <w:b w:val="false"/>
+                  <w:bCs w:val="false"/>
+                  <w:i w:val="false"/>
+                  <w:iCs w:val="false"/>
+                  <w:strike w:val="false"/>
+                  <w:dstrike w:val="false"/>
+                  <w:outline w:val="false"/>
+                  <w:shadow w:val="false"/>
+                  <w:color w:val="000000"/>
+                  <w:sz w:val="22"/>
+                  <w:szCs w:val="22"/>
+                  <w:u w:val="none"/>
+                </w:rPr>
+                <w:t>19.5</w:t>
+              </w:r>
+            </w:ins>
+          </w:p>
+        </w:tc>
+      </w:tr>
+      <w:tr>
+        <w:trPr/>
+        <w:tc>
+          <w:tcPr>
+            <w:tcW w:w="1063" w:type="dxa"/>
+            <w:tcBorders>
+              <w:top w:val="single" w:sz="4" w:space="0" w:color="000000"/>
+              <w:left w:val="single" w:sz="4" w:space="0" w:color="000000"/>
+              <w:bottom w:val="single" w:sz="4" w:space="0" w:color="000000"/>
+              <w:insideH w:val="single" w:sz="4" w:space="0" w:color="000000"/>
+            </w:tcBorders>
+            <w:shd w:fill="auto" w:val="clear"/>
+          </w:tcPr>
+          <w:p>
+            <w:pPr>
+              <w:pStyle w:val="TableContents"/>
+              <w:jc w:val="left"/>
+              <w:rPr/>
+            </w:pPr>
+            <w:ins w:id="151" w:author="Unknown Author" w:date="2019-10-03T10:27:23Z">
+              <w:r>
+                <w:rPr>
+                  <w:rFonts w:ascii="Times new roman" w:hAnsi="Times new roman"/>
+                  <w:b w:val="false"/>
+                  <w:bCs w:val="false"/>
+                  <w:i w:val="false"/>
+                  <w:iCs w:val="false"/>
+                  <w:strike w:val="false"/>
+                  <w:dstrike w:val="false"/>
+                  <w:outline w:val="false"/>
+                  <w:shadow w:val="false"/>
+                  <w:color w:val="000000"/>
+                  <w:sz w:val="22"/>
+                  <w:szCs w:val="22"/>
+                  <w:u w:val="none"/>
+                </w:rPr>
+                <w:t>Mmm</w:t>
+              </w:r>
+            </w:ins>
+          </w:p>
+        </w:tc>
+        <w:tc>
+          <w:tcPr>
+            <w:tcW w:w="1997" w:type="dxa"/>
+            <w:tcBorders>
+              <w:top w:val="single" w:sz="4" w:space="0" w:color="000000"/>
+              <w:left w:val="single" w:sz="4" w:space="0" w:color="000000"/>
+              <w:bottom w:val="single" w:sz="4" w:space="0" w:color="000000"/>
+              <w:insideH w:val="single" w:sz="4" w:space="0" w:color="000000"/>
+            </w:tcBorders>
+            <w:shd w:fill="auto" w:val="clear"/>
+          </w:tcPr>
+          <w:p>
+            <w:pPr>
+              <w:pStyle w:val="TableContents"/>
+              <w:jc w:val="left"/>
+              <w:rPr/>
+            </w:pPr>
+            <w:ins w:id="152" w:author="Unknown Author" w:date="2019-10-03T10:27:23Z">
+              <w:r>
+                <w:rPr>
+                  <w:rFonts w:ascii="Times new roman" w:hAnsi="Times new roman"/>
+                  <w:b w:val="false"/>
+                  <w:bCs w:val="false"/>
+                  <w:i w:val="false"/>
+                  <w:iCs w:val="false"/>
+                  <w:strike w:val="false"/>
+                  <w:dstrike w:val="false"/>
+                  <w:outline w:val="false"/>
+                  <w:shadow w:val="false"/>
+                  <w:color w:val="000000"/>
+                  <w:sz w:val="22"/>
+                  <w:szCs w:val="22"/>
+                  <w:u w:val="none"/>
+                </w:rPr>
+                <w:t>[0.6 – 1]</w:t>
+              </w:r>
+            </w:ins>
+          </w:p>
+        </w:tc>
+        <w:tc>
+          <w:tcPr>
+            <w:tcW w:w="3590" w:type="dxa"/>
+            <w:tcBorders>
+              <w:top w:val="single" w:sz="4" w:space="0" w:color="000000"/>
+              <w:left w:val="single" w:sz="4" w:space="0" w:color="000000"/>
+              <w:bottom w:val="single" w:sz="4" w:space="0" w:color="000000"/>
+              <w:insideH w:val="single" w:sz="4" w:space="0" w:color="000000"/>
+            </w:tcBorders>
+            <w:shd w:fill="auto" w:val="clear"/>
+          </w:tcPr>
+          <w:p>
+            <w:pPr>
+              <w:pStyle w:val="TableContents"/>
+              <w:jc w:val="left"/>
+              <w:rPr/>
+            </w:pPr>
+            <w:ins w:id="153" w:author="Unknown Author" w:date="2019-10-03T10:27:23Z">
+              <w:r>
+                <w:rPr>
+                  <w:rFonts w:ascii="Times new roman" w:hAnsi="Times new roman"/>
+                  <w:b w:val="false"/>
+                  <w:bCs w:val="false"/>
+                  <w:i w:val="false"/>
+                  <w:iCs w:val="false"/>
+                  <w:strike w:val="false"/>
+                  <w:dstrike w:val="false"/>
+                  <w:outline w:val="false"/>
+                  <w:shadow w:val="false"/>
+                  <w:color w:val="000000"/>
+                  <w:sz w:val="22"/>
+                  <w:szCs w:val="22"/>
+                  <w:u w:val="none"/>
+                </w:rPr>
+                <w:t>166</w:t>
+              </w:r>
+            </w:ins>
+          </w:p>
+        </w:tc>
+        <w:tc>
+          <w:tcPr>
+            <w:tcW w:w="2585" w:type="dxa"/>
+            <w:tcBorders>
+              <w:top w:val="single" w:sz="4" w:space="0" w:color="000000"/>
+              <w:left w:val="single" w:sz="4" w:space="0" w:color="000000"/>
+              <w:bottom w:val="single" w:sz="4" w:space="0" w:color="000000"/>
+              <w:right w:val="single" w:sz="4" w:space="0" w:color="000000"/>
+              <w:insideH w:val="single" w:sz="4" w:space="0" w:color="000000"/>
+              <w:insideV w:val="single" w:sz="4" w:space="0" w:color="000000"/>
+            </w:tcBorders>
+            <w:shd w:fill="auto" w:val="clear"/>
+          </w:tcPr>
+          <w:p>
+            <w:pPr>
+              <w:pStyle w:val="TableContents"/>
+              <w:jc w:val="left"/>
+              <w:rPr/>
+            </w:pPr>
+            <w:ins w:id="154" w:author="Unknown Author" w:date="2019-10-03T10:27:23Z">
+              <w:r>
+                <w:rPr>
+                  <w:rFonts w:ascii="Times new roman" w:hAnsi="Times new roman"/>
+                  <w:b w:val="false"/>
+                  <w:bCs w:val="false"/>
+                  <w:i w:val="false"/>
+                  <w:iCs w:val="false"/>
+                  <w:strike w:val="false"/>
+                  <w:dstrike w:val="false"/>
+                  <w:outline w:val="false"/>
+                  <w:shadow w:val="false"/>
+                  <w:color w:val="000000"/>
+                  <w:sz w:val="22"/>
+                  <w:szCs w:val="22"/>
+                  <w:u w:val="none"/>
+                </w:rPr>
+                <w:t>42.5</w:t>
+              </w:r>
+            </w:ins>
+          </w:p>
+        </w:tc>
+      </w:tr>
+    </w:tbl>
+    <w:p>
+      <w:pPr>
+        <w:pStyle w:val="Normal"/>
+        <w:rPr/>
+      </w:pPr>
+      <w:r>
+        <w:rPr/>
+      </w:r>
+    </w:p>
+    <w:tbl>
+      <w:tblPr>
+        <w:tblW w:w="9360" w:type="dxa"/>
+        <w:jc w:val="left"/>
+        <w:tblInd w:w="0" w:type="dxa"/>
+        <w:tblBorders>
+          <w:top w:val="single" w:sz="4" w:space="0" w:color="000000"/>
+          <w:left w:val="single" w:sz="4" w:space="0" w:color="000000"/>
+          <w:bottom w:val="single" w:sz="4" w:space="0" w:color="000000"/>
+          <w:insideH w:val="single" w:sz="4" w:space="0" w:color="000000"/>
+        </w:tblBorders>
+        <w:tblCellMar>
+          <w:top w:w="55" w:type="dxa"/>
+          <w:left w:w="55" w:type="dxa"/>
+          <w:bottom w:w="55" w:type="dxa"/>
+          <w:right w:w="55" w:type="dxa"/>
+        </w:tblCellMar>
+      </w:tblPr>
+      <w:tblGrid>
+        <w:gridCol w:w="4680"/>
+        <w:gridCol w:w="4679"/>
+      </w:tblGrid>
+      <w:tr>
+        <w:trPr/>
+        <w:tc>
+          <w:tcPr>
+            <w:tcW w:w="4680" w:type="dxa"/>
+            <w:tcBorders>
+              <w:top w:val="single" w:sz="4" w:space="0" w:color="000000"/>
+              <w:left w:val="single" w:sz="4" w:space="0" w:color="000000"/>
+              <w:bottom w:val="single" w:sz="4" w:space="0" w:color="000000"/>
+              <w:insideH w:val="single" w:sz="4" w:space="0" w:color="000000"/>
+            </w:tcBorders>
+            <w:shd w:fill="auto" w:val="clear"/>
+          </w:tcPr>
+          <w:p>
+            <w:pPr>
+              <w:pStyle w:val="Normal"/>
+              <w:spacing w:lineRule="auto" w:line="240" w:before="0" w:after="0"/>
+              <w:ind w:right="-33" w:hanging="0"/>
+              <w:jc w:val="left"/>
+              <w:rPr/>
+            </w:pPr>
+            <w:r>
+              <w:rPr>
+                <w:rFonts w:eastAsia="Times New Roman" w:cs="Times New Roman" w:ascii="Times new roman" w:hAnsi="Times new roman"/>
+                <w:b w:val="false"/>
+                <w:bCs w:val="false"/>
+                <w:i w:val="false"/>
+                <w:iCs w:val="false"/>
+                <w:strike w:val="false"/>
+                <w:dstrike w:val="false"/>
+                <w:outline w:val="false"/>
+                <w:shadow w:val="false"/>
+                <w:color w:val="000000"/>
+                <w:sz w:val="22"/>
+                <w:szCs w:val="22"/>
+                <w:u w:val="none"/>
+              </w:rPr>
+              <w:drawing>
+                <wp:inline distT="0" distB="0" distL="0" distR="0">
+                  <wp:extent cx="2901950" cy="2211705"/>
+                  <wp:effectExtent l="0" t="0" r="0" b="0"/>
+                  <wp:docPr id="1" name="Image2" descr=""/>
+                  <wp:cNvGraphicFramePr>
+                    <a:graphicFrameLocks xmlns:a="http://schemas.openxmlformats.org/drawingml/2006/main" noChangeAspect="1"/>
+                  </wp:cNvGraphicFramePr>
+                  <a:graphic xmlns:a="http://schemas.openxmlformats.org/drawingml/2006/main">
+                    <a:graphicData uri="http://schemas.openxmlformats.org/drawingml/2006/picture">
+                      <pic:pic xmlns:pic="http://schemas.openxmlformats.org/drawingml/2006/picture">
+                        <pic:nvPicPr>
+                          <pic:cNvPr id="1" name="Image2" descr=""/>
+                          <pic:cNvPicPr>
+                            <a:picLocks noChangeAspect="1" noChangeArrowheads="1"/>
+                          </pic:cNvPicPr>
+                        </pic:nvPicPr>
+                        <pic:blipFill>
+                          <a:blip r:embed="rId4"/>
+                          <a:stretch>
+                            <a:fillRect/>
+                          </a:stretch>
+                        </pic:blipFill>
+                        <pic:spPr bwMode="auto">
+                          <a:xfrm>
+                            <a:off x="0" y="0"/>
+                            <a:ext cx="2901950" cy="2211705"/>
+                          </a:xfrm>
+                          <a:prstGeom prst="rect">
+                            <a:avLst/>
+                          </a:prstGeom>
+                        </pic:spPr>
+                      </pic:pic>
+                    </a:graphicData>
+                  </a:graphic>
+                </wp:inline>
+              </w:drawing>
+            </w:r>
+          </w:p>
+          <w:p>
+            <w:pPr>
+              <w:pStyle w:val="Normal"/>
+              <w:spacing w:lineRule="auto" w:line="240" w:before="0" w:after="0"/>
+              <w:ind w:right="-33" w:hanging="0"/>
+              <w:jc w:val="left"/>
+              <w:rPr/>
+            </w:pPr>
+            <w:ins w:id="155" w:author="Unknown Author" w:date="2019-10-03T10:28:07Z">
+              <w:r>
+                <w:rPr>
+                  <w:rFonts w:eastAsia="Times New Roman" w:cs="Times New Roman" w:ascii="Times new roman" w:hAnsi="Times new roman"/>
+                  <w:b w:val="false"/>
+                  <w:bCs w:val="false"/>
+                  <w:i w:val="false"/>
+                  <w:iCs w:val="false"/>
+                  <w:strike w:val="false"/>
+                  <w:dstrike w:val="false"/>
+                  <w:outline w:val="false"/>
+                  <w:shadow w:val="false"/>
+                  <w:color w:val="000000"/>
+                  <w:sz w:val="22"/>
+                  <w:szCs w:val="22"/>
+                  <w:u w:val="none"/>
+                </w:rPr>
+                <w:t xml:space="preserve">significance of hybrid </w:t>
+              </w:r>
+            </w:ins>
+            <w:ins w:id="156" w:author="Unknown Author" w:date="2019-10-03T10:28:07Z">
+              <w:r>
+                <w:rPr>
+                  <w:rFonts w:eastAsia="Times New Roman" w:cs="Times New Roman" w:ascii="Times new roman" w:hAnsi="Times new roman"/>
+                  <w:b w:val="false"/>
+                  <w:bCs w:val="false"/>
+                  <w:i w:val="false"/>
+                  <w:iCs w:val="false"/>
+                  <w:strike w:val="false"/>
+                  <w:dstrike w:val="false"/>
+                  <w:outline w:val="false"/>
+                  <w:shadow w:val="false"/>
+                  <w:color w:val="000000"/>
+                  <w:kern w:val="0"/>
+                  <w:sz w:val="22"/>
+                  <w:szCs w:val="22"/>
+                  <w:u w:val="none"/>
+                  <w:lang w:val="en-US" w:eastAsia="zh-CN" w:bidi="hi-IN"/>
+                </w:rPr>
+                <w:t>category</w:t>
+              </w:r>
+            </w:ins>
+            <w:ins w:id="157" w:author="Unknown Author" w:date="2019-10-03T10:28:07Z">
+              <w:r>
+                <w:rPr>
+                  <w:rFonts w:eastAsia="Times New Roman" w:cs="Times New Roman" w:ascii="Times new roman" w:hAnsi="Times new roman"/>
+                  <w:b w:val="false"/>
+                  <w:bCs w:val="false"/>
+                  <w:i w:val="false"/>
+                  <w:iCs w:val="false"/>
+                  <w:strike w:val="false"/>
+                  <w:dstrike w:val="false"/>
+                  <w:outline w:val="false"/>
+                  <w:shadow w:val="false"/>
+                  <w:color w:val="000000"/>
+                  <w:sz w:val="22"/>
+                  <w:szCs w:val="22"/>
+                  <w:u w:val="none"/>
+                </w:rPr>
+                <w:t xml:space="preserve"> (ANOVA, p-value = 0.0</w:t>
+              </w:r>
+            </w:ins>
+            <w:ins w:id="158" w:author="Unknown Author" w:date="2019-10-03T10:28:07Z">
+              <w:r>
+                <w:rPr>
+                  <w:rFonts w:eastAsia="Times New Roman" w:cs="Times New Roman" w:ascii="Times new roman" w:hAnsi="Times new roman"/>
+                  <w:b w:val="false"/>
+                  <w:bCs w:val="false"/>
+                  <w:i w:val="false"/>
+                  <w:iCs w:val="false"/>
+                  <w:strike w:val="false"/>
+                  <w:dstrike w:val="false"/>
+                  <w:outline w:val="false"/>
+                  <w:shadow w:val="false"/>
+                  <w:color w:val="000000"/>
+                  <w:sz w:val="22"/>
+                  <w:szCs w:val="22"/>
+                  <w:u w:val="none"/>
+                </w:rPr>
+                <w:t>36</w:t>
+              </w:r>
+            </w:ins>
+            <w:ins w:id="159" w:author="Unknown Author" w:date="2019-10-03T10:28:07Z">
+              <w:r>
+                <w:rPr>
+                  <w:rFonts w:eastAsia="Times New Roman" w:cs="Times New Roman" w:ascii="Times new roman" w:hAnsi="Times new roman"/>
+                  <w:b w:val="false"/>
+                  <w:bCs w:val="false"/>
+                  <w:i w:val="false"/>
+                  <w:iCs w:val="false"/>
+                  <w:strike w:val="false"/>
+                  <w:dstrike w:val="false"/>
+                  <w:outline w:val="false"/>
+                  <w:shadow w:val="false"/>
+                  <w:color w:val="000000"/>
+                  <w:sz w:val="22"/>
+                  <w:szCs w:val="22"/>
+                  <w:u w:val="none"/>
+                </w:rPr>
+                <w:t xml:space="preserve"> *)</w:t>
+              </w:r>
+            </w:ins>
+          </w:p>
+        </w:tc>
+        <w:tc>
+          <w:tcPr>
+            <w:tcW w:w="4679" w:type="dxa"/>
+            <w:tcBorders>
+              <w:top w:val="single" w:sz="4" w:space="0" w:color="000000"/>
+              <w:left w:val="single" w:sz="4" w:space="0" w:color="000000"/>
+              <w:bottom w:val="single" w:sz="4" w:space="0" w:color="000000"/>
+              <w:right w:val="single" w:sz="4" w:space="0" w:color="000000"/>
+              <w:insideH w:val="single" w:sz="4" w:space="0" w:color="000000"/>
+              <w:insideV w:val="single" w:sz="4" w:space="0" w:color="000000"/>
+            </w:tcBorders>
+            <w:shd w:fill="auto" w:val="clear"/>
+          </w:tcPr>
+          <w:p>
+            <w:pPr>
+              <w:pStyle w:val="Normal"/>
+              <w:spacing w:lineRule="auto" w:line="240" w:before="0" w:after="0"/>
+              <w:ind w:right="-33" w:hanging="0"/>
+              <w:jc w:val="left"/>
+              <w:rPr/>
+            </w:pPr>
+            <w:r>
+              <w:rPr>
+                <w:rFonts w:eastAsia="Times New Roman" w:cs="Times New Roman" w:ascii="Times new roman" w:hAnsi="Times new roman"/>
+                <w:b w:val="false"/>
+                <w:bCs w:val="false"/>
+                <w:i w:val="false"/>
+                <w:iCs w:val="false"/>
+                <w:strike w:val="false"/>
+                <w:dstrike w:val="false"/>
+                <w:outline w:val="false"/>
+                <w:shadow w:val="false"/>
+                <w:color w:val="000000"/>
+                <w:sz w:val="22"/>
+                <w:szCs w:val="22"/>
+                <w:u w:val="none"/>
+              </w:rPr>
+              <w:drawing>
+                <wp:inline distT="0" distB="0" distL="0" distR="0">
+                  <wp:extent cx="2911475" cy="2219325"/>
+                  <wp:effectExtent l="0" t="0" r="0" b="0"/>
+                  <wp:docPr id="2" name="Image3" descr=""/>
+                  <wp:cNvGraphicFramePr>
+                    <a:graphicFrameLocks xmlns:a="http://schemas.openxmlformats.org/drawingml/2006/main" noChangeAspect="1"/>
+                  </wp:cNvGraphicFramePr>
+                  <a:graphic xmlns:a="http://schemas.openxmlformats.org/drawingml/2006/main">
+                    <a:graphicData uri="http://schemas.openxmlformats.org/drawingml/2006/picture">
+                      <pic:pic xmlns:pic="http://schemas.openxmlformats.org/drawingml/2006/picture">
+                        <pic:nvPicPr>
+                          <pic:cNvPr id="2" name="Image3" descr=""/>
+                          <pic:cNvPicPr>
+                            <a:picLocks noChangeAspect="1" noChangeArrowheads="1"/>
+                          </pic:cNvPicPr>
+                        </pic:nvPicPr>
+                        <pic:blipFill>
+                          <a:blip r:embed="rId5"/>
+                          <a:stretch>
+                            <a:fillRect/>
+                          </a:stretch>
+                        </pic:blipFill>
+                        <pic:spPr bwMode="auto">
+                          <a:xfrm>
+                            <a:off x="0" y="0"/>
+                            <a:ext cx="2911475" cy="2219325"/>
+                          </a:xfrm>
+                          <a:prstGeom prst="rect">
+                            <a:avLst/>
+                          </a:prstGeom>
+                        </pic:spPr>
+                      </pic:pic>
+                    </a:graphicData>
+                  </a:graphic>
+                </wp:inline>
+              </w:drawing>
+            </w:r>
+          </w:p>
+          <w:p>
+            <w:pPr>
+              <w:pStyle w:val="TableContents"/>
+              <w:spacing w:lineRule="auto" w:line="240" w:before="0" w:after="0"/>
+              <w:ind w:right="-33" w:hanging="0"/>
+              <w:jc w:val="left"/>
+              <w:rPr/>
+            </w:pPr>
+            <w:ins w:id="160" w:author="Unknown Author" w:date="2019-10-03T10:28:26Z">
+              <w:r>
+                <w:rPr>
+                  <w:rFonts w:eastAsia="Times New Roman" w:cs="Times New Roman" w:ascii="Times new roman" w:hAnsi="Times new roman"/>
+                  <w:b w:val="false"/>
+                  <w:bCs w:val="false"/>
+                  <w:i w:val="false"/>
+                  <w:iCs w:val="false"/>
+                  <w:strike w:val="false"/>
+                  <w:dstrike w:val="false"/>
+                  <w:outline w:val="false"/>
+                  <w:shadow w:val="false"/>
+                  <w:color w:val="000000"/>
+                  <w:sz w:val="22"/>
+                  <w:szCs w:val="22"/>
+                  <w:u w:val="none"/>
+                </w:rPr>
+                <w:t xml:space="preserve">significance of hybrid </w:t>
+              </w:r>
+            </w:ins>
+            <w:ins w:id="161" w:author="Unknown Author" w:date="2019-10-03T10:28:26Z">
+              <w:r>
+                <w:rPr>
+                  <w:rFonts w:eastAsia="Times New Roman" w:cs="Times New Roman" w:ascii="Times new roman" w:hAnsi="Times new roman"/>
+                  <w:b w:val="false"/>
+                  <w:bCs w:val="false"/>
+                  <w:i w:val="false"/>
+                  <w:iCs w:val="false"/>
+                  <w:strike w:val="false"/>
+                  <w:dstrike w:val="false"/>
+                  <w:outline w:val="false"/>
+                  <w:shadow w:val="false"/>
+                  <w:color w:val="000000"/>
+                  <w:kern w:val="0"/>
+                  <w:sz w:val="22"/>
+                  <w:szCs w:val="22"/>
+                  <w:u w:val="none"/>
+                  <w:lang w:val="en-US" w:eastAsia="zh-CN" w:bidi="hi-IN"/>
+                </w:rPr>
+                <w:t>category</w:t>
+              </w:r>
+            </w:ins>
+            <w:ins w:id="162" w:author="Unknown Author" w:date="2019-10-03T10:28:26Z">
+              <w:r>
+                <w:rPr>
+                  <w:rFonts w:eastAsia="Times New Roman" w:cs="Times New Roman" w:ascii="Times new roman" w:hAnsi="Times new roman"/>
+                  <w:b w:val="false"/>
+                  <w:bCs w:val="false"/>
+                  <w:i w:val="false"/>
+                  <w:iCs w:val="false"/>
+                  <w:strike w:val="false"/>
+                  <w:dstrike w:val="false"/>
+                  <w:outline w:val="false"/>
+                  <w:shadow w:val="false"/>
+                  <w:color w:val="000000"/>
+                  <w:sz w:val="22"/>
+                  <w:szCs w:val="22"/>
+                  <w:u w:val="none"/>
+                </w:rPr>
+                <w:t xml:space="preserve"> (ANOVA, p-value = 0.0030 **)</w:t>
+              </w:r>
+            </w:ins>
+          </w:p>
+        </w:tc>
+      </w:tr>
+    </w:tbl>
+    <w:p>
+      <w:pPr>
+        <w:pStyle w:val="Normal"/>
+        <w:spacing w:before="0" w:after="0"/>
+        <w:ind w:left="696" w:right="-33" w:hanging="0"/>
+        <w:jc w:val="both"/>
+        <w:rPr>
+          <w:rFonts w:ascii="Times New Roman" w:hAnsi="Times New Roman" w:eastAsia="Times New Roman" w:cs="Times New Roman"/>
+        </w:rPr>
+      </w:pPr>
+      <w:r>
+        <w:rPr>
+          <w:rFonts w:eastAsia="Times New Roman" w:cs="Times New Roman" w:ascii="Times New Roman" w:hAnsi="Times New Roman"/>
+        </w:rPr>
+      </w:r>
+    </w:p>
+    <w:p>
+      <w:pPr>
+        <w:pStyle w:val="Normal"/>
         <w:spacing w:before="288" w:after="0"/>
         <w:ind w:left="-24" w:right="-28" w:hanging="0"/>
         <w:jc w:val="both"/>
-        <w:rPr>
-          <w:rFonts w:ascii="Times New Roman" w:hAnsi="Times New Roman" w:eastAsia="Times New Roman" w:cs="Times New Roman"/>
-          <w:color w:val="073763"/>
-        </w:rPr>
+        <w:rPr/>
       </w:pPr>
       <w:r>
         <w:rPr>
@@ -9666,7 +11839,7 @@
         </w:rPr>
         <w:t>)</w:t>
       </w:r>
-      <w:hyperlink r:id="rId4">
+      <w:hyperlink r:id="rId6">
         <w:r>
           <w:rPr>
             <w:rStyle w:val="ListLabel37"/>
@@ -9810,7 +11983,7 @@
     <w:p>
       <w:r>
         <w:rPr>
-          <w:rFonts w:eastAsia="Arial" w:cs="Arial" w:ascii="Arial" w:hAnsi="Arial"/>
+          <w:rFonts w:cs="Arial" w:ascii="Arial" w:hAnsi="Arial" w:eastAsia="Arial"/>
           <w:b w:val="false"/>
           <w:bCs w:val="false"/>
           <w:i w:val="false"/>
@@ -9829,11 +12002,12 @@
           <w:kern w:val="0"/>
           <w:position w:val="0"/>
           <w:sz w:val="20"/>
+          <w:sz w:val="20"/>
           <w:szCs w:val="22"/>
           <w:u w:val="none"/>
           <w:vertAlign w:val="baseline"/>
           <w:em w:val="none"/>
-          <w:lang w:bidi="hi-IN" w:eastAsia="zh-CN" w:val="en-US"/>
+          <w:lang w:val="en-US" w:bidi="hi-IN" w:eastAsia="zh-CN"/>
         </w:rPr>
         <w:t>After Milos’ answer</w:t>
       </w:r>
@@ -12280,6 +14454,632 @@
       <w:rFonts w:eastAsia="Arial"/>
     </w:rPr>
   </w:style>
+  <w:style w:type="character" w:styleId="ListLabel155">
+    <w:name w:val="ListLabel 155"/>
+    <w:qFormat/>
+    <w:rPr>
+      <w:rFonts w:cs="Wingdings"/>
+      <w:sz w:val="22"/>
+      <w:u w:val="none"/>
+    </w:rPr>
+  </w:style>
+  <w:style w:type="character" w:styleId="ListLabel156">
+    <w:name w:val="ListLabel 156"/>
+    <w:qFormat/>
+    <w:rPr>
+      <w:rFonts w:cs="Wingdings 2"/>
+      <w:u w:val="none"/>
+    </w:rPr>
+  </w:style>
+  <w:style w:type="character" w:styleId="ListLabel157">
+    <w:name w:val="ListLabel 157"/>
+    <w:qFormat/>
+    <w:rPr>
+      <w:rFonts w:cs="OpenSymbol"/>
+      <w:u w:val="none"/>
+    </w:rPr>
+  </w:style>
+  <w:style w:type="character" w:styleId="ListLabel158">
+    <w:name w:val="ListLabel 158"/>
+    <w:qFormat/>
+    <w:rPr>
+      <w:rFonts w:cs="Wingdings"/>
+      <w:u w:val="none"/>
+    </w:rPr>
+  </w:style>
+  <w:style w:type="character" w:styleId="ListLabel159">
+    <w:name w:val="ListLabel 159"/>
+    <w:qFormat/>
+    <w:rPr>
+      <w:rFonts w:cs="Wingdings 2"/>
+      <w:u w:val="none"/>
+    </w:rPr>
+  </w:style>
+  <w:style w:type="character" w:styleId="ListLabel160">
+    <w:name w:val="ListLabel 160"/>
+    <w:qFormat/>
+    <w:rPr>
+      <w:rFonts w:cs="OpenSymbol"/>
+      <w:u w:val="none"/>
+    </w:rPr>
+  </w:style>
+  <w:style w:type="character" w:styleId="ListLabel161">
+    <w:name w:val="ListLabel 161"/>
+    <w:qFormat/>
+    <w:rPr>
+      <w:rFonts w:cs="Wingdings"/>
+      <w:u w:val="none"/>
+    </w:rPr>
+  </w:style>
+  <w:style w:type="character" w:styleId="ListLabel162">
+    <w:name w:val="ListLabel 162"/>
+    <w:qFormat/>
+    <w:rPr>
+      <w:rFonts w:cs="Wingdings 2"/>
+      <w:u w:val="none"/>
+    </w:rPr>
+  </w:style>
+  <w:style w:type="character" w:styleId="ListLabel163">
+    <w:name w:val="ListLabel 163"/>
+    <w:qFormat/>
+    <w:rPr>
+      <w:rFonts w:cs="OpenSymbol"/>
+      <w:u w:val="none"/>
+    </w:rPr>
+  </w:style>
+  <w:style w:type="character" w:styleId="ListLabel164">
+    <w:name w:val="ListLabel 164"/>
+    <w:qFormat/>
+    <w:rPr>
+      <w:rFonts w:ascii="Times New Roman" w:hAnsi="Times New Roman" w:cs="Wingdings"/>
+      <w:sz w:val="22"/>
+      <w:u w:val="none"/>
+    </w:rPr>
+  </w:style>
+  <w:style w:type="character" w:styleId="ListLabel165">
+    <w:name w:val="ListLabel 165"/>
+    <w:qFormat/>
+    <w:rPr>
+      <w:rFonts w:cs="Wingdings 2"/>
+      <w:u w:val="none"/>
+    </w:rPr>
+  </w:style>
+  <w:style w:type="character" w:styleId="ListLabel166">
+    <w:name w:val="ListLabel 166"/>
+    <w:qFormat/>
+    <w:rPr>
+      <w:rFonts w:cs="OpenSymbol"/>
+      <w:u w:val="none"/>
+    </w:rPr>
+  </w:style>
+  <w:style w:type="character" w:styleId="ListLabel167">
+    <w:name w:val="ListLabel 167"/>
+    <w:qFormat/>
+    <w:rPr>
+      <w:rFonts w:cs="Wingdings"/>
+      <w:u w:val="none"/>
+    </w:rPr>
+  </w:style>
+  <w:style w:type="character" w:styleId="ListLabel168">
+    <w:name w:val="ListLabel 168"/>
+    <w:qFormat/>
+    <w:rPr>
+      <w:rFonts w:cs="Wingdings 2"/>
+      <w:u w:val="none"/>
+    </w:rPr>
+  </w:style>
+  <w:style w:type="character" w:styleId="ListLabel169">
+    <w:name w:val="ListLabel 169"/>
+    <w:qFormat/>
+    <w:rPr>
+      <w:rFonts w:cs="OpenSymbol"/>
+      <w:u w:val="none"/>
+    </w:rPr>
+  </w:style>
+  <w:style w:type="character" w:styleId="ListLabel170">
+    <w:name w:val="ListLabel 170"/>
+    <w:qFormat/>
+    <w:rPr>
+      <w:rFonts w:cs="Wingdings"/>
+      <w:u w:val="none"/>
+    </w:rPr>
+  </w:style>
+  <w:style w:type="character" w:styleId="ListLabel171">
+    <w:name w:val="ListLabel 171"/>
+    <w:qFormat/>
+    <w:rPr>
+      <w:rFonts w:cs="Wingdings 2"/>
+      <w:u w:val="none"/>
+    </w:rPr>
+  </w:style>
+  <w:style w:type="character" w:styleId="ListLabel172">
+    <w:name w:val="ListLabel 172"/>
+    <w:qFormat/>
+    <w:rPr>
+      <w:rFonts w:cs="OpenSymbol"/>
+      <w:u w:val="none"/>
+    </w:rPr>
+  </w:style>
+  <w:style w:type="character" w:styleId="ListLabel173">
+    <w:name w:val="ListLabel 173"/>
+    <w:qFormat/>
+    <w:rPr>
+      <w:rFonts w:cs="Wingdings"/>
+      <w:sz w:val="22"/>
+      <w:u w:val="none"/>
+    </w:rPr>
+  </w:style>
+  <w:style w:type="character" w:styleId="ListLabel174">
+    <w:name w:val="ListLabel 174"/>
+    <w:qFormat/>
+    <w:rPr>
+      <w:rFonts w:cs="Wingdings 2"/>
+      <w:u w:val="none"/>
+    </w:rPr>
+  </w:style>
+  <w:style w:type="character" w:styleId="ListLabel175">
+    <w:name w:val="ListLabel 175"/>
+    <w:qFormat/>
+    <w:rPr>
+      <w:rFonts w:cs="OpenSymbol"/>
+      <w:u w:val="none"/>
+    </w:rPr>
+  </w:style>
+  <w:style w:type="character" w:styleId="ListLabel176">
+    <w:name w:val="ListLabel 176"/>
+    <w:qFormat/>
+    <w:rPr>
+      <w:rFonts w:cs="Wingdings"/>
+      <w:u w:val="none"/>
+    </w:rPr>
+  </w:style>
+  <w:style w:type="character" w:styleId="ListLabel177">
+    <w:name w:val="ListLabel 177"/>
+    <w:qFormat/>
+    <w:rPr>
+      <w:rFonts w:cs="Wingdings 2"/>
+      <w:u w:val="none"/>
+    </w:rPr>
+  </w:style>
+  <w:style w:type="character" w:styleId="ListLabel178">
+    <w:name w:val="ListLabel 178"/>
+    <w:qFormat/>
+    <w:rPr>
+      <w:rFonts w:cs="OpenSymbol"/>
+      <w:u w:val="none"/>
+    </w:rPr>
+  </w:style>
+  <w:style w:type="character" w:styleId="ListLabel179">
+    <w:name w:val="ListLabel 179"/>
+    <w:qFormat/>
+    <w:rPr>
+      <w:rFonts w:cs="Wingdings"/>
+      <w:u w:val="none"/>
+    </w:rPr>
+  </w:style>
+  <w:style w:type="character" w:styleId="ListLabel180">
+    <w:name w:val="ListLabel 180"/>
+    <w:qFormat/>
+    <w:rPr>
+      <w:rFonts w:cs="Wingdings 2"/>
+      <w:u w:val="none"/>
+    </w:rPr>
+  </w:style>
+  <w:style w:type="character" w:styleId="ListLabel181">
+    <w:name w:val="ListLabel 181"/>
+    <w:qFormat/>
+    <w:rPr>
+      <w:rFonts w:cs="OpenSymbol"/>
+      <w:u w:val="none"/>
+    </w:rPr>
+  </w:style>
+  <w:style w:type="character" w:styleId="ListLabel182">
+    <w:name w:val="ListLabel 182"/>
+    <w:qFormat/>
+    <w:rPr>
+      <w:rFonts w:ascii="Times New Roman" w:hAnsi="Times New Roman" w:cs="Wingdings"/>
+      <w:sz w:val="22"/>
+      <w:u w:val="none"/>
+    </w:rPr>
+  </w:style>
+  <w:style w:type="character" w:styleId="ListLabel183">
+    <w:name w:val="ListLabel 183"/>
+    <w:qFormat/>
+    <w:rPr>
+      <w:rFonts w:cs="Wingdings 2"/>
+      <w:u w:val="none"/>
+    </w:rPr>
+  </w:style>
+  <w:style w:type="character" w:styleId="ListLabel184">
+    <w:name w:val="ListLabel 184"/>
+    <w:qFormat/>
+    <w:rPr>
+      <w:rFonts w:cs="OpenSymbol"/>
+      <w:u w:val="none"/>
+    </w:rPr>
+  </w:style>
+  <w:style w:type="character" w:styleId="ListLabel185">
+    <w:name w:val="ListLabel 185"/>
+    <w:qFormat/>
+    <w:rPr>
+      <w:rFonts w:cs="Wingdings"/>
+      <w:u w:val="none"/>
+    </w:rPr>
+  </w:style>
+  <w:style w:type="character" w:styleId="ListLabel186">
+    <w:name w:val="ListLabel 186"/>
+    <w:qFormat/>
+    <w:rPr>
+      <w:rFonts w:cs="Wingdings 2"/>
+      <w:u w:val="none"/>
+    </w:rPr>
+  </w:style>
+  <w:style w:type="character" w:styleId="ListLabel187">
+    <w:name w:val="ListLabel 187"/>
+    <w:qFormat/>
+    <w:rPr>
+      <w:rFonts w:cs="OpenSymbol"/>
+      <w:u w:val="none"/>
+    </w:rPr>
+  </w:style>
+  <w:style w:type="character" w:styleId="ListLabel188">
+    <w:name w:val="ListLabel 188"/>
+    <w:qFormat/>
+    <w:rPr>
+      <w:rFonts w:cs="Wingdings"/>
+      <w:u w:val="none"/>
+    </w:rPr>
+  </w:style>
+  <w:style w:type="character" w:styleId="ListLabel189">
+    <w:name w:val="ListLabel 189"/>
+    <w:qFormat/>
+    <w:rPr>
+      <w:rFonts w:cs="Wingdings 2"/>
+      <w:u w:val="none"/>
+    </w:rPr>
+  </w:style>
+  <w:style w:type="character" w:styleId="ListLabel190">
+    <w:name w:val="ListLabel 190"/>
+    <w:qFormat/>
+    <w:rPr>
+      <w:rFonts w:cs="OpenSymbol"/>
+      <w:u w:val="none"/>
+    </w:rPr>
+  </w:style>
+  <w:style w:type="character" w:styleId="ListLabel191">
+    <w:name w:val="ListLabel 191"/>
+    <w:qFormat/>
+    <w:rPr>
+      <w:rFonts w:eastAsia="Arial"/>
+    </w:rPr>
+  </w:style>
+  <w:style w:type="character" w:styleId="ListLabel192">
+    <w:name w:val="ListLabel 192"/>
+    <w:qFormat/>
+    <w:rPr>
+      <w:rFonts w:ascii="Times New Roman" w:hAnsi="Times New Roman" w:eastAsia="Times New Roman" w:cs="Times New Roman"/>
+    </w:rPr>
+  </w:style>
+  <w:style w:type="character" w:styleId="ListLabel193">
+    <w:name w:val="ListLabel 193"/>
+    <w:qFormat/>
+    <w:rPr>
+      <w:rFonts w:eastAsia="Arial"/>
+    </w:rPr>
+  </w:style>
+  <w:style w:type="character" w:styleId="ListLabel194">
+    <w:name w:val="ListLabel 194"/>
+    <w:qFormat/>
+    <w:rPr>
+      <w:rFonts w:cs="Wingdings"/>
+      <w:sz w:val="22"/>
+      <w:u w:val="none"/>
+    </w:rPr>
+  </w:style>
+  <w:style w:type="character" w:styleId="ListLabel195">
+    <w:name w:val="ListLabel 195"/>
+    <w:qFormat/>
+    <w:rPr>
+      <w:rFonts w:cs="Wingdings 2"/>
+      <w:u w:val="none"/>
+    </w:rPr>
+  </w:style>
+  <w:style w:type="character" w:styleId="ListLabel196">
+    <w:name w:val="ListLabel 196"/>
+    <w:qFormat/>
+    <w:rPr>
+      <w:rFonts w:cs="OpenSymbol"/>
+      <w:u w:val="none"/>
+    </w:rPr>
+  </w:style>
+  <w:style w:type="character" w:styleId="ListLabel197">
+    <w:name w:val="ListLabel 197"/>
+    <w:qFormat/>
+    <w:rPr>
+      <w:rFonts w:cs="Wingdings"/>
+      <w:u w:val="none"/>
+    </w:rPr>
+  </w:style>
+  <w:style w:type="character" w:styleId="ListLabel198">
+    <w:name w:val="ListLabel 198"/>
+    <w:qFormat/>
+    <w:rPr>
+      <w:rFonts w:cs="Wingdings 2"/>
+      <w:u w:val="none"/>
+    </w:rPr>
+  </w:style>
+  <w:style w:type="character" w:styleId="ListLabel199">
+    <w:name w:val="ListLabel 199"/>
+    <w:qFormat/>
+    <w:rPr>
+      <w:rFonts w:cs="OpenSymbol"/>
+      <w:u w:val="none"/>
+    </w:rPr>
+  </w:style>
+  <w:style w:type="character" w:styleId="ListLabel200">
+    <w:name w:val="ListLabel 200"/>
+    <w:qFormat/>
+    <w:rPr>
+      <w:rFonts w:cs="Wingdings"/>
+      <w:u w:val="none"/>
+    </w:rPr>
+  </w:style>
+  <w:style w:type="character" w:styleId="ListLabel201">
+    <w:name w:val="ListLabel 201"/>
+    <w:qFormat/>
+    <w:rPr>
+      <w:rFonts w:cs="Wingdings 2"/>
+      <w:u w:val="none"/>
+    </w:rPr>
+  </w:style>
+  <w:style w:type="character" w:styleId="ListLabel202">
+    <w:name w:val="ListLabel 202"/>
+    <w:qFormat/>
+    <w:rPr>
+      <w:rFonts w:cs="OpenSymbol"/>
+      <w:u w:val="none"/>
+    </w:rPr>
+  </w:style>
+  <w:style w:type="character" w:styleId="ListLabel203">
+    <w:name w:val="ListLabel 203"/>
+    <w:qFormat/>
+    <w:rPr>
+      <w:rFonts w:ascii="Times New Roman" w:hAnsi="Times New Roman" w:cs="Wingdings"/>
+      <w:sz w:val="22"/>
+      <w:u w:val="none"/>
+    </w:rPr>
+  </w:style>
+  <w:style w:type="character" w:styleId="ListLabel204">
+    <w:name w:val="ListLabel 204"/>
+    <w:qFormat/>
+    <w:rPr>
+      <w:rFonts w:cs="Wingdings 2"/>
+      <w:u w:val="none"/>
+    </w:rPr>
+  </w:style>
+  <w:style w:type="character" w:styleId="ListLabel205">
+    <w:name w:val="ListLabel 205"/>
+    <w:qFormat/>
+    <w:rPr>
+      <w:rFonts w:cs="OpenSymbol"/>
+      <w:u w:val="none"/>
+    </w:rPr>
+  </w:style>
+  <w:style w:type="character" w:styleId="ListLabel206">
+    <w:name w:val="ListLabel 206"/>
+    <w:qFormat/>
+    <w:rPr>
+      <w:rFonts w:cs="Wingdings"/>
+      <w:u w:val="none"/>
+    </w:rPr>
+  </w:style>
+  <w:style w:type="character" w:styleId="ListLabel207">
+    <w:name w:val="ListLabel 207"/>
+    <w:qFormat/>
+    <w:rPr>
+      <w:rFonts w:cs="Wingdings 2"/>
+      <w:u w:val="none"/>
+    </w:rPr>
+  </w:style>
+  <w:style w:type="character" w:styleId="ListLabel208">
+    <w:name w:val="ListLabel 208"/>
+    <w:qFormat/>
+    <w:rPr>
+      <w:rFonts w:cs="OpenSymbol"/>
+      <w:u w:val="none"/>
+    </w:rPr>
+  </w:style>
+  <w:style w:type="character" w:styleId="ListLabel209">
+    <w:name w:val="ListLabel 209"/>
+    <w:qFormat/>
+    <w:rPr>
+      <w:rFonts w:cs="Wingdings"/>
+      <w:u w:val="none"/>
+    </w:rPr>
+  </w:style>
+  <w:style w:type="character" w:styleId="ListLabel210">
+    <w:name w:val="ListLabel 210"/>
+    <w:qFormat/>
+    <w:rPr>
+      <w:rFonts w:cs="Wingdings 2"/>
+      <w:u w:val="none"/>
+    </w:rPr>
+  </w:style>
+  <w:style w:type="character" w:styleId="ListLabel211">
+    <w:name w:val="ListLabel 211"/>
+    <w:qFormat/>
+    <w:rPr>
+      <w:rFonts w:cs="OpenSymbol"/>
+      <w:u w:val="none"/>
+    </w:rPr>
+  </w:style>
+  <w:style w:type="character" w:styleId="ListLabel212">
+    <w:name w:val="ListLabel 212"/>
+    <w:qFormat/>
+    <w:rPr>
+      <w:rFonts w:cs="Wingdings"/>
+      <w:sz w:val="22"/>
+      <w:u w:val="none"/>
+    </w:rPr>
+  </w:style>
+  <w:style w:type="character" w:styleId="ListLabel213">
+    <w:name w:val="ListLabel 213"/>
+    <w:qFormat/>
+    <w:rPr>
+      <w:rFonts w:cs="Wingdings 2"/>
+      <w:u w:val="none"/>
+    </w:rPr>
+  </w:style>
+  <w:style w:type="character" w:styleId="ListLabel214">
+    <w:name w:val="ListLabel 214"/>
+    <w:qFormat/>
+    <w:rPr>
+      <w:rFonts w:cs="OpenSymbol"/>
+      <w:u w:val="none"/>
+    </w:rPr>
+  </w:style>
+  <w:style w:type="character" w:styleId="ListLabel215">
+    <w:name w:val="ListLabel 215"/>
+    <w:qFormat/>
+    <w:rPr>
+      <w:rFonts w:cs="Wingdings"/>
+      <w:u w:val="none"/>
+    </w:rPr>
+  </w:style>
+  <w:style w:type="character" w:styleId="ListLabel216">
+    <w:name w:val="ListLabel 216"/>
+    <w:qFormat/>
+    <w:rPr>
+      <w:rFonts w:cs="Wingdings 2"/>
+      <w:u w:val="none"/>
+    </w:rPr>
+  </w:style>
+  <w:style w:type="character" w:styleId="ListLabel217">
+    <w:name w:val="ListLabel 217"/>
+    <w:qFormat/>
+    <w:rPr>
+      <w:rFonts w:cs="OpenSymbol"/>
+      <w:u w:val="none"/>
+    </w:rPr>
+  </w:style>
+  <w:style w:type="character" w:styleId="ListLabel218">
+    <w:name w:val="ListLabel 218"/>
+    <w:qFormat/>
+    <w:rPr>
+      <w:rFonts w:cs="Wingdings"/>
+      <w:u w:val="none"/>
+    </w:rPr>
+  </w:style>
+  <w:style w:type="character" w:styleId="ListLabel219">
+    <w:name w:val="ListLabel 219"/>
+    <w:qFormat/>
+    <w:rPr>
+      <w:rFonts w:cs="Wingdings 2"/>
+      <w:u w:val="none"/>
+    </w:rPr>
+  </w:style>
+  <w:style w:type="character" w:styleId="ListLabel220">
+    <w:name w:val="ListLabel 220"/>
+    <w:qFormat/>
+    <w:rPr>
+      <w:rFonts w:cs="OpenSymbol"/>
+      <w:u w:val="none"/>
+    </w:rPr>
+  </w:style>
+  <w:style w:type="character" w:styleId="ListLabel221">
+    <w:name w:val="ListLabel 221"/>
+    <w:qFormat/>
+    <w:rPr>
+      <w:rFonts w:ascii="Times New Roman" w:hAnsi="Times New Roman" w:cs="Wingdings"/>
+      <w:sz w:val="22"/>
+      <w:u w:val="none"/>
+    </w:rPr>
+  </w:style>
+  <w:style w:type="character" w:styleId="ListLabel222">
+    <w:name w:val="ListLabel 222"/>
+    <w:qFormat/>
+    <w:rPr>
+      <w:rFonts w:cs="Wingdings 2"/>
+      <w:u w:val="none"/>
+    </w:rPr>
+  </w:style>
+  <w:style w:type="character" w:styleId="ListLabel223">
+    <w:name w:val="ListLabel 223"/>
+    <w:qFormat/>
+    <w:rPr>
+      <w:rFonts w:cs="OpenSymbol"/>
+      <w:u w:val="none"/>
+    </w:rPr>
+  </w:style>
+  <w:style w:type="character" w:styleId="ListLabel224">
+    <w:name w:val="ListLabel 224"/>
+    <w:qFormat/>
+    <w:rPr>
+      <w:rFonts w:cs="Wingdings"/>
+      <w:u w:val="none"/>
+    </w:rPr>
+  </w:style>
+  <w:style w:type="character" w:styleId="ListLabel225">
+    <w:name w:val="ListLabel 225"/>
+    <w:qFormat/>
+    <w:rPr>
+      <w:rFonts w:cs="Wingdings 2"/>
+      <w:u w:val="none"/>
+    </w:rPr>
+  </w:style>
+  <w:style w:type="character" w:styleId="ListLabel226">
+    <w:name w:val="ListLabel 226"/>
+    <w:qFormat/>
+    <w:rPr>
+      <w:rFonts w:cs="OpenSymbol"/>
+      <w:u w:val="none"/>
+    </w:rPr>
+  </w:style>
+  <w:style w:type="character" w:styleId="ListLabel227">
+    <w:name w:val="ListLabel 227"/>
+    <w:qFormat/>
+    <w:rPr>
+      <w:rFonts w:cs="Wingdings"/>
+      <w:u w:val="none"/>
+    </w:rPr>
+  </w:style>
+  <w:style w:type="character" w:styleId="ListLabel228">
+    <w:name w:val="ListLabel 228"/>
+    <w:qFormat/>
+    <w:rPr>
+      <w:rFonts w:cs="Wingdings 2"/>
+      <w:u w:val="none"/>
+    </w:rPr>
+  </w:style>
+  <w:style w:type="character" w:styleId="ListLabel229">
+    <w:name w:val="ListLabel 229"/>
+    <w:qFormat/>
+    <w:rPr>
+      <w:rFonts w:cs="OpenSymbol"/>
+      <w:u w:val="none"/>
+    </w:rPr>
+  </w:style>
+  <w:style w:type="character" w:styleId="ListLabel230">
+    <w:name w:val="ListLabel 230"/>
+    <w:qFormat/>
+    <w:rPr>
+      <w:rFonts w:eastAsia="Arial"/>
+    </w:rPr>
+  </w:style>
+  <w:style w:type="character" w:styleId="ListLabel231">
+    <w:name w:val="ListLabel 231"/>
+    <w:qFormat/>
+    <w:rPr>
+      <w:rFonts w:ascii="Times New Roman" w:hAnsi="Times New Roman" w:eastAsia="Times New Roman" w:cs="Times New Roman"/>
+    </w:rPr>
+  </w:style>
+  <w:style w:type="character" w:styleId="ListLabel232">
+    <w:name w:val="ListLabel 232"/>
+    <w:qFormat/>
+    <w:rPr>
+      <w:rFonts w:eastAsia="Arial"/>
+    </w:rPr>
+  </w:style>
   <w:style w:type="paragraph" w:styleId="Heading" w:customStyle="1">
     <w:name w:val="Heading"/>
     <w:basedOn w:val="Normal"/>
@@ -12436,6 +15236,41 @@
       <w:rFonts w:ascii="Segoe UI" w:hAnsi="Segoe UI" w:cs="Mangal"/>
       <w:sz w:val="18"/>
       <w:szCs w:val="16"/>
+    </w:rPr>
+  </w:style>
+  <w:style w:type="paragraph" w:styleId="TableContents">
+    <w:name w:val="Table Contents"/>
+    <w:basedOn w:val="Normal"/>
+    <w:qFormat/>
+    <w:pPr>
+      <w:suppressLineNumbers/>
+    </w:pPr>
+    <w:rPr/>
+  </w:style>
+  <w:style w:type="paragraph" w:styleId="PreformattedText">
+    <w:name w:val="Preformatted Text"/>
+    <w:basedOn w:val="Normal"/>
+    <w:qFormat/>
+    <w:pPr>
+      <w:spacing w:before="0" w:after="0"/>
+    </w:pPr>
+    <w:rPr>
+      <w:rFonts w:ascii="Liberation Mono" w:hAnsi="Liberation Mono" w:eastAsia="Liberation Mono" w:cs="Liberation Mono"/>
+      <w:sz w:val="20"/>
+      <w:szCs w:val="20"/>
+    </w:rPr>
+  </w:style>
+  <w:style w:type="paragraph" w:styleId="TableHeading">
+    <w:name w:val="Table Heading"/>
+    <w:basedOn w:val="TableContents"/>
+    <w:qFormat/>
+    <w:pPr>
+      <w:suppressLineNumbers/>
+      <w:jc w:val="center"/>
+    </w:pPr>
+    <w:rPr>
+      <w:b/>
+      <w:bCs/>
     </w:rPr>
   </w:style>
   <w:style w:type="numbering" w:styleId="NoList" w:default="1">

</xml_diff>